<commit_message>
WIP: Exercise 2 finished
</commit_message>
<xml_diff>
--- a/Modulo2/TP2 - MongoDB/TP2-FranciscoJavierPiquerasMartinez.docx
+++ b/Modulo2/TP2 - MongoDB/TP2-FranciscoJavierPiquerasMartinez.docx
@@ -428,7 +428,7 @@
         </w:rPr>
         <w:fldChar w:fldCharType="separate"/>
       </w:r>
-      <w:hyperlink w:anchor="_Toc37796460" w:history="1">
+      <w:hyperlink w:anchor="_Toc38105356" w:history="1">
         <w:r>
           <w:rPr>
             <w:rStyle w:val="Hipervnculo"/>
@@ -473,7 +473,7 @@
             <w:noProof/>
             <w:webHidden/>
           </w:rPr>
-          <w:instrText xml:space="preserve"> PAGEREF _Toc37796460 \h </w:instrText>
+          <w:instrText xml:space="preserve"> PAGEREF _Toc38105356 \h </w:instrText>
         </w:r>
         <w:r>
           <w:rPr>
@@ -493,7 +493,7 @@
             <w:noProof/>
             <w:webHidden/>
           </w:rPr>
-          <w:t>3</w:t>
+          <w:t>4</w:t>
         </w:r>
         <w:r>
           <w:rPr>
@@ -516,7 +516,7 @@
           <w:lang w:eastAsia="es-ES_tradnl"/>
         </w:rPr>
       </w:pPr>
-      <w:hyperlink w:anchor="_Toc37796461" w:history="1">
+      <w:hyperlink w:anchor="_Toc38105357" w:history="1">
         <w:r>
           <w:rPr>
             <w:rStyle w:val="Hipervnculo"/>
@@ -561,7 +561,7 @@
             <w:noProof/>
             <w:webHidden/>
           </w:rPr>
-          <w:instrText xml:space="preserve"> PAGEREF _Toc37796461 \h </w:instrText>
+          <w:instrText xml:space="preserve"> PAGEREF _Toc38105357 \h </w:instrText>
         </w:r>
         <w:r>
           <w:rPr>
@@ -581,7 +581,7 @@
             <w:noProof/>
             <w:webHidden/>
           </w:rPr>
-          <w:t>3</w:t>
+          <w:t>4</w:t>
         </w:r>
         <w:r>
           <w:rPr>
@@ -609,7 +609,7 @@
           <w:lang w:eastAsia="es-ES_tradnl"/>
         </w:rPr>
       </w:pPr>
-      <w:hyperlink w:anchor="_Toc37796462" w:history="1">
+      <w:hyperlink w:anchor="_Toc38105358" w:history="1">
         <w:r>
           <w:rPr>
             <w:rStyle w:val="Hipervnculo"/>
@@ -655,7 +655,7 @@
             <w:noProof/>
             <w:webHidden/>
           </w:rPr>
-          <w:instrText xml:space="preserve"> PAGEREF _Toc37796462 \h </w:instrText>
+          <w:instrText xml:space="preserve"> PAGEREF _Toc38105358 \h </w:instrText>
         </w:r>
         <w:r>
           <w:rPr>
@@ -675,7 +675,7 @@
             <w:noProof/>
             <w:webHidden/>
           </w:rPr>
-          <w:t>3</w:t>
+          <w:t>4</w:t>
         </w:r>
         <w:r>
           <w:rPr>
@@ -701,7 +701,7 @@
           <w:lang w:eastAsia="es-ES_tradnl"/>
         </w:rPr>
       </w:pPr>
-      <w:hyperlink w:anchor="_Toc37796463" w:history="1">
+      <w:hyperlink w:anchor="_Toc38105359" w:history="1">
         <w:r>
           <w:rPr>
             <w:rStyle w:val="Hipervnculo"/>
@@ -745,7 +745,7 @@
             <w:noProof/>
             <w:webHidden/>
           </w:rPr>
-          <w:instrText xml:space="preserve"> PAGEREF _Toc37796463 \h </w:instrText>
+          <w:instrText xml:space="preserve"> PAGEREF _Toc38105359 \h </w:instrText>
         </w:r>
         <w:r>
           <w:rPr>
@@ -765,7 +765,7 @@
             <w:noProof/>
             <w:webHidden/>
           </w:rPr>
-          <w:t>3</w:t>
+          <w:t>5</w:t>
         </w:r>
         <w:r>
           <w:rPr>
@@ -791,7 +791,7 @@
           <w:lang w:eastAsia="es-ES_tradnl"/>
         </w:rPr>
       </w:pPr>
-      <w:hyperlink w:anchor="_Toc37796464" w:history="1">
+      <w:hyperlink w:anchor="_Toc38105360" w:history="1">
         <w:r>
           <w:rPr>
             <w:rStyle w:val="Hipervnculo"/>
@@ -835,7 +835,7 @@
             <w:noProof/>
             <w:webHidden/>
           </w:rPr>
-          <w:instrText xml:space="preserve"> PAGEREF _Toc37796464 \h </w:instrText>
+          <w:instrText xml:space="preserve"> PAGEREF _Toc38105360 \h </w:instrText>
         </w:r>
         <w:r>
           <w:rPr>
@@ -855,7 +855,7 @@
             <w:noProof/>
             <w:webHidden/>
           </w:rPr>
-          <w:t>5</w:t>
+          <w:t>6</w:t>
         </w:r>
         <w:r>
           <w:rPr>
@@ -881,7 +881,7 @@
           <w:lang w:eastAsia="es-ES_tradnl"/>
         </w:rPr>
       </w:pPr>
-      <w:hyperlink w:anchor="_Toc37796465" w:history="1">
+      <w:hyperlink w:anchor="_Toc38105361" w:history="1">
         <w:r>
           <w:rPr>
             <w:rStyle w:val="Hipervnculo"/>
@@ -925,7 +925,7 @@
             <w:noProof/>
             <w:webHidden/>
           </w:rPr>
-          <w:instrText xml:space="preserve"> PAGEREF _Toc37796465 \h </w:instrText>
+          <w:instrText xml:space="preserve"> PAGEREF _Toc38105361 \h </w:instrText>
         </w:r>
         <w:r>
           <w:rPr>
@@ -945,7 +945,7 @@
             <w:noProof/>
             <w:webHidden/>
           </w:rPr>
-          <w:t>5</w:t>
+          <w:t>6</w:t>
         </w:r>
         <w:r>
           <w:rPr>
@@ -958,6 +958,114 @@
     </w:p>
     <w:p>
       <w:pPr>
+        <w:pStyle w:val="TDC2"/>
+        <w:tabs>
+          <w:tab w:val="left" w:pos="1775"/>
+          <w:tab w:val="right" w:leader="dot" w:pos="8488"/>
+        </w:tabs>
+        <w:rPr>
+          <w:rFonts w:eastAsiaTheme="minorEastAsia" w:cstheme="minorBidi"/>
+          <w:b w:val="0"/>
+          <w:bCs w:val="0"/>
+          <w:noProof/>
+          <w:sz w:val="24"/>
+          <w:szCs w:val="24"/>
+          <w:lang w:eastAsia="es-ES_tradnl"/>
+        </w:rPr>
+      </w:pPr>
+      <w:hyperlink w:anchor="_Toc38105362" w:history="1">
+        <w:r>
+          <w:rPr>
+            <w:rStyle w:val="Hipervnculo"/>
+            <w:noProof/>
+          </w:rPr>
+          <w:t>2.2.</w:t>
+        </w:r>
+        <w:r>
+          <w:rPr>
+            <w:rFonts w:eastAsiaTheme="minorEastAsia" w:cstheme="minorBidi"/>
+            <w:b w:val="0"/>
+            <w:bCs w:val="0"/>
+            <w:noProof/>
+            <w:sz w:val="24"/>
+            <w:szCs w:val="24"/>
+            <w:lang w:eastAsia="es-ES_tradnl"/>
+          </w:rPr>
+          <w:tab/>
+        </w:r>
+        <w:r>
+          <w:rPr>
+            <w:rStyle w:val="Hipervnculo"/>
+            <w:noProof/>
+          </w:rPr>
+          <w:t>Ejerci</w:t>
+        </w:r>
+        <w:r>
+          <w:rPr>
+            <w:rStyle w:val="Hipervnculo"/>
+            <w:noProof/>
+          </w:rPr>
+          <w:t>c</w:t>
+        </w:r>
+        <w:r>
+          <w:rPr>
+            <w:rStyle w:val="Hipervnculo"/>
+            <w:noProof/>
+          </w:rPr>
+          <w:t>io 2</w:t>
+        </w:r>
+        <w:r>
+          <w:rPr>
+            <w:noProof/>
+            <w:webHidden/>
+          </w:rPr>
+          <w:tab/>
+        </w:r>
+        <w:r>
+          <w:rPr>
+            <w:noProof/>
+            <w:webHidden/>
+          </w:rPr>
+          <w:fldChar w:fldCharType="begin"/>
+        </w:r>
+        <w:r>
+          <w:rPr>
+            <w:noProof/>
+            <w:webHidden/>
+          </w:rPr>
+          <w:instrText xml:space="preserve"> PAGEREF _Toc38105362 \h </w:instrText>
+        </w:r>
+        <w:r>
+          <w:rPr>
+            <w:noProof/>
+            <w:webHidden/>
+          </w:rPr>
+        </w:r>
+        <w:r>
+          <w:rPr>
+            <w:noProof/>
+            <w:webHidden/>
+          </w:rPr>
+          <w:fldChar w:fldCharType="separate"/>
+        </w:r>
+        <w:r>
+          <w:rPr>
+            <w:noProof/>
+            <w:webHidden/>
+          </w:rPr>
+          <w:t>7</w:t>
+        </w:r>
+        <w:r>
+          <w:rPr>
+            <w:noProof/>
+            <w:webHidden/>
+          </w:rPr>
+          <w:fldChar w:fldCharType="end"/>
+        </w:r>
+      </w:hyperlink>
+    </w:p>
+    <w:p>
+      <w:pPr>
         <w:rPr>
           <w:rFonts w:cstheme="minorHAnsi"/>
         </w:rPr>
@@ -984,7 +1092,6 @@
       <w:pPr>
         <w:pStyle w:val="Tabladeilustraciones"/>
       </w:pPr>
-      <w:bookmarkStart w:id="0" w:name="_Toc37796460"/>
     </w:p>
     <w:p>
       <w:pPr>
@@ -1136,6 +1243,7 @@
       <w:pPr>
         <w:pStyle w:val="Ttulo1"/>
       </w:pPr>
+      <w:bookmarkStart w:id="0" w:name="_Toc38105356"/>
       <w:r>
         <w:lastRenderedPageBreak/>
         <w:t>Descripción del documento</w:t>
@@ -1182,42 +1290,7 @@
           <w:rFonts w:asciiTheme="minorHAnsi" w:eastAsiaTheme="minorHAnsi" w:hAnsiTheme="minorHAnsi" w:cstheme="minorBidi"/>
           <w:lang w:eastAsia="en-US"/>
         </w:rPr>
-        <w:t xml:space="preserve">En el primer ejercicio, se explorará el </w:t>
-      </w:r>
-      <w:r>
-        <w:rPr>
-          <w:rFonts w:asciiTheme="minorHAnsi" w:eastAsiaTheme="minorHAnsi" w:hAnsiTheme="minorHAnsi" w:cstheme="minorBidi"/>
-          <w:lang w:eastAsia="en-US"/>
-        </w:rPr>
-        <w:t>diseño</w:t>
-      </w:r>
-      <w:r>
-        <w:rPr>
-          <w:rFonts w:asciiTheme="minorHAnsi" w:eastAsiaTheme="minorHAnsi" w:hAnsiTheme="minorHAnsi" w:cstheme="minorBidi"/>
-          <w:lang w:eastAsia="en-US"/>
-        </w:rPr>
-        <w:t xml:space="preserve"> de una base de datos utilizando dicha </w:t>
-      </w:r>
-      <w:r>
-        <w:rPr>
-          <w:rFonts w:asciiTheme="minorHAnsi" w:eastAsiaTheme="minorHAnsi" w:hAnsiTheme="minorHAnsi" w:cstheme="minorBidi"/>
-          <w:lang w:eastAsia="en-US"/>
-        </w:rPr>
-        <w:t>tecnología</w:t>
-      </w:r>
-      <w:r>
-        <w:rPr>
-          <w:rFonts w:asciiTheme="minorHAnsi" w:eastAsiaTheme="minorHAnsi" w:hAnsiTheme="minorHAnsi" w:cstheme="minorBidi"/>
-          <w:lang w:eastAsia="en-US"/>
-        </w:rPr>
-        <w:t xml:space="preserve">. En el segundo ejercicio se </w:t>
-      </w:r>
-      <w:r>
-        <w:rPr>
-          <w:rFonts w:asciiTheme="minorHAnsi" w:eastAsiaTheme="minorHAnsi" w:hAnsiTheme="minorHAnsi" w:cstheme="minorBidi"/>
-          <w:lang w:eastAsia="en-US"/>
-        </w:rPr>
-        <w:t>proporcionar</w:t>
+        <w:t>En el primer ejercicio, se explorará el diseño de una base de datos utilizando dicha tecnología. En el segundo ejercicio se proporcionar</w:t>
       </w:r>
       <w:r>
         <w:rPr>
@@ -1231,154 +1304,7 @@
           <w:rFonts w:asciiTheme="minorHAnsi" w:eastAsiaTheme="minorHAnsi" w:hAnsiTheme="minorHAnsi" w:cstheme="minorBidi"/>
           <w:lang w:eastAsia="en-US"/>
         </w:rPr>
-        <w:t>n</w:t>
-      </w:r>
-      <w:r>
-        <w:rPr>
-          <w:rFonts w:asciiTheme="minorHAnsi" w:eastAsiaTheme="minorHAnsi" w:hAnsiTheme="minorHAnsi" w:cstheme="minorBidi"/>
-          <w:lang w:eastAsia="en-US"/>
-        </w:rPr>
-        <w:t xml:space="preserve"> los datos necesarios para poblar una base de datos MongoDB ya definida y se solicitará al estudiante la </w:t>
-      </w:r>
-      <w:r>
-        <w:rPr>
-          <w:rFonts w:asciiTheme="minorHAnsi" w:eastAsiaTheme="minorHAnsi" w:hAnsiTheme="minorHAnsi" w:cstheme="minorBidi"/>
-          <w:lang w:eastAsia="en-US"/>
-        </w:rPr>
-        <w:t>implementación</w:t>
-      </w:r>
-      <w:r>
-        <w:rPr>
-          <w:rFonts w:asciiTheme="minorHAnsi" w:eastAsiaTheme="minorHAnsi" w:hAnsiTheme="minorHAnsi" w:cstheme="minorBidi"/>
-          <w:lang w:eastAsia="en-US"/>
-        </w:rPr>
-        <w:t xml:space="preserve"> de diversas consultas que permitan explorar las diferentes funcionalidades que proporciona la </w:t>
-      </w:r>
-      <w:r>
-        <w:rPr>
-          <w:rFonts w:asciiTheme="minorHAnsi" w:eastAsiaTheme="minorHAnsi" w:hAnsiTheme="minorHAnsi" w:cstheme="minorBidi"/>
-          <w:lang w:eastAsia="en-US"/>
-        </w:rPr>
-        <w:t xml:space="preserve">tecnología. </w:t>
-      </w:r>
-      <w:r>
-        <w:rPr>
-          <w:rFonts w:asciiTheme="minorHAnsi" w:eastAsiaTheme="minorHAnsi" w:hAnsiTheme="minorHAnsi" w:cstheme="minorBidi"/>
-          <w:lang w:eastAsia="en-US"/>
-        </w:rPr>
-        <w:t xml:space="preserve">Finalmente, en el tercer ejercicio se </w:t>
-      </w:r>
-      <w:r>
-        <w:rPr>
-          <w:rFonts w:asciiTheme="minorHAnsi" w:eastAsiaTheme="minorHAnsi" w:hAnsiTheme="minorHAnsi" w:cstheme="minorBidi"/>
-          <w:lang w:eastAsia="en-US"/>
-        </w:rPr>
-        <w:t>explorarán</w:t>
-      </w:r>
-      <w:r>
-        <w:rPr>
-          <w:rFonts w:asciiTheme="minorHAnsi" w:eastAsiaTheme="minorHAnsi" w:hAnsiTheme="minorHAnsi" w:cstheme="minorBidi"/>
-          <w:lang w:eastAsia="en-US"/>
-        </w:rPr>
-        <w:t xml:space="preserve"> las </w:t>
-      </w:r>
-      <w:r>
-        <w:rPr>
-          <w:rFonts w:asciiTheme="minorHAnsi" w:eastAsiaTheme="minorHAnsi" w:hAnsiTheme="minorHAnsi" w:cstheme="minorBidi"/>
-          <w:lang w:eastAsia="en-US"/>
-        </w:rPr>
-        <w:t>características</w:t>
-      </w:r>
-      <w:r>
-        <w:rPr>
-          <w:rFonts w:asciiTheme="minorHAnsi" w:eastAsiaTheme="minorHAnsi" w:hAnsiTheme="minorHAnsi" w:cstheme="minorBidi"/>
-          <w:lang w:eastAsia="en-US"/>
-        </w:rPr>
-        <w:t xml:space="preserve"> de MongoDB en lo relativo al clustering y la </w:t>
-      </w:r>
-      <w:r>
-        <w:rPr>
-          <w:rFonts w:asciiTheme="minorHAnsi" w:eastAsiaTheme="minorHAnsi" w:hAnsiTheme="minorHAnsi" w:cstheme="minorBidi"/>
-          <w:lang w:eastAsia="en-US"/>
-        </w:rPr>
-        <w:t>distribución</w:t>
-      </w:r>
-      <w:r>
-        <w:rPr>
-          <w:rFonts w:asciiTheme="minorHAnsi" w:eastAsiaTheme="minorHAnsi" w:hAnsiTheme="minorHAnsi" w:cstheme="minorBidi"/>
-          <w:lang w:eastAsia="en-US"/>
-        </w:rPr>
-        <w:t xml:space="preserve"> de los datos, para lo cual el estudiante </w:t>
-      </w:r>
-      <w:r>
-        <w:rPr>
-          <w:rFonts w:asciiTheme="minorHAnsi" w:eastAsiaTheme="minorHAnsi" w:hAnsiTheme="minorHAnsi" w:cstheme="minorBidi"/>
-          <w:lang w:eastAsia="en-US"/>
-        </w:rPr>
-        <w:t>deberá</w:t>
-      </w:r>
-      <w:r>
-        <w:rPr>
-          <w:rFonts w:asciiTheme="minorHAnsi" w:eastAsiaTheme="minorHAnsi" w:hAnsiTheme="minorHAnsi" w:cstheme="minorBidi"/>
-          <w:lang w:eastAsia="en-US"/>
-        </w:rPr>
-        <w:t xml:space="preserve">́ seguir un tutorial propuesto para la </w:t>
-      </w:r>
-      <w:r>
-        <w:rPr>
-          <w:rFonts w:asciiTheme="minorHAnsi" w:eastAsiaTheme="minorHAnsi" w:hAnsiTheme="minorHAnsi" w:cstheme="minorBidi"/>
-          <w:lang w:eastAsia="en-US"/>
-        </w:rPr>
-        <w:t>creación</w:t>
-      </w:r>
-      <w:r>
-        <w:rPr>
-          <w:rFonts w:asciiTheme="minorHAnsi" w:eastAsiaTheme="minorHAnsi" w:hAnsiTheme="minorHAnsi" w:cstheme="minorBidi"/>
-          <w:lang w:eastAsia="en-US"/>
-        </w:rPr>
-        <w:t xml:space="preserve"> de una estructura de </w:t>
-      </w:r>
-      <w:r>
-        <w:rPr>
-          <w:rFonts w:asciiTheme="minorHAnsi" w:eastAsiaTheme="minorHAnsi" w:hAnsiTheme="minorHAnsi" w:cstheme="minorBidi"/>
-          <w:lang w:eastAsia="en-US"/>
-        </w:rPr>
-        <w:t>clúster</w:t>
-      </w:r>
-      <w:r>
-        <w:rPr>
-          <w:rFonts w:asciiTheme="minorHAnsi" w:eastAsiaTheme="minorHAnsi" w:hAnsiTheme="minorHAnsi" w:cstheme="minorBidi"/>
-          <w:lang w:eastAsia="en-US"/>
-        </w:rPr>
-        <w:t xml:space="preserve"> para la base de datos y la </w:t>
-      </w:r>
-      <w:r>
-        <w:rPr>
-          <w:rFonts w:asciiTheme="minorHAnsi" w:eastAsiaTheme="minorHAnsi" w:hAnsiTheme="minorHAnsi" w:cstheme="minorBidi"/>
-          <w:lang w:eastAsia="en-US"/>
-        </w:rPr>
-        <w:t>exploración</w:t>
-      </w:r>
-      <w:r>
-        <w:rPr>
-          <w:rFonts w:asciiTheme="minorHAnsi" w:eastAsiaTheme="minorHAnsi" w:hAnsiTheme="minorHAnsi" w:cstheme="minorBidi"/>
-          <w:lang w:eastAsia="en-US"/>
-        </w:rPr>
-        <w:t xml:space="preserve"> de sus </w:t>
-      </w:r>
-      <w:r>
-        <w:rPr>
-          <w:rFonts w:asciiTheme="minorHAnsi" w:eastAsiaTheme="minorHAnsi" w:hAnsiTheme="minorHAnsi" w:cstheme="minorBidi"/>
-          <w:lang w:eastAsia="en-US"/>
-        </w:rPr>
-        <w:t>características</w:t>
-      </w:r>
-      <w:r>
-        <w:rPr>
-          <w:rFonts w:asciiTheme="minorHAnsi" w:eastAsiaTheme="minorHAnsi" w:hAnsiTheme="minorHAnsi" w:cstheme="minorBidi"/>
-          <w:lang w:eastAsia="en-US"/>
-        </w:rPr>
-        <w:t xml:space="preserve">. </w:t>
+        <w:t xml:space="preserve">n los datos necesarios para poblar una base de datos MongoDB ya definida y se solicitará al estudiante la implementación de diversas consultas que permitan explorar las diferentes funcionalidades que proporciona la tecnología. Finalmente, en el tercer ejercicio se explorarán las características de MongoDB en lo relativo al clustering y la distribución de los datos, para lo cual el estudiante deberá́ seguir un tutorial propuesto para la creación de una estructura de clúster para la base de datos y la exploración de sus características. </w:t>
       </w:r>
     </w:p>
     <w:p>
@@ -1386,7 +1312,7 @@
         <w:pStyle w:val="Ttulo1"/>
         <w:jc w:val="both"/>
       </w:pPr>
-      <w:bookmarkStart w:id="1" w:name="_Toc37796461"/>
+      <w:bookmarkStart w:id="1" w:name="_Toc38105357"/>
       <w:r>
         <w:t>Ejercicios</w:t>
       </w:r>
@@ -1399,7 +1325,7 @@
           <w:rFonts w:eastAsiaTheme="minorHAnsi"/>
         </w:rPr>
       </w:pPr>
-      <w:bookmarkStart w:id="2" w:name="_Toc37796462"/>
+      <w:bookmarkStart w:id="2" w:name="_Toc38105358"/>
       <w:r>
         <w:rPr>
           <w:rFonts w:eastAsiaTheme="minorHAnsi"/>
@@ -1727,7 +1653,7 @@
       <w:pPr>
         <w:pStyle w:val="Ttulo3"/>
       </w:pPr>
-      <w:bookmarkStart w:id="3" w:name="_Toc37796463"/>
+      <w:bookmarkStart w:id="3" w:name="_Toc38105359"/>
       <w:r>
         <w:lastRenderedPageBreak/>
         <w:t>Diseño de la base de datos documental.</w:t>
@@ -1821,45 +1747,25 @@
       <w:r>
         <w:t xml:space="preserve">Ilustración </w:t>
       </w:r>
-      <w:r>
-        <w:fldChar w:fldCharType="begin"/>
-      </w:r>
-      <w:r>
-        <w:instrText xml:space="preserve"> STYLEREF 1 \s </w:instrText>
-      </w:r>
-      <w:r>
-        <w:fldChar w:fldCharType="separate"/>
-      </w:r>
-      <w:r>
-        <w:rPr>
-          <w:noProof/>
-        </w:rPr>
-        <w:t>2</w:t>
-      </w:r>
-      <w:r>
-        <w:fldChar w:fldCharType="end"/>
-      </w:r>
+      <w:fldSimple w:instr=" STYLEREF 1 \s ">
+        <w:r>
+          <w:rPr>
+            <w:noProof/>
+          </w:rPr>
+          <w:t>2</w:t>
+        </w:r>
+      </w:fldSimple>
       <w:r>
         <w:noBreakHyphen/>
       </w:r>
-      <w:r>
-        <w:fldChar w:fldCharType="begin"/>
-      </w:r>
-      <w:r>
-        <w:instrText xml:space="preserve"> SEQ Ilustración \* ARABIC \s 1 </w:instrText>
-      </w:r>
-      <w:r>
-        <w:fldChar w:fldCharType="separate"/>
-      </w:r>
-      <w:r>
-        <w:rPr>
-          <w:noProof/>
-        </w:rPr>
-        <w:t>1</w:t>
-      </w:r>
-      <w:r>
-        <w:fldChar w:fldCharType="end"/>
-      </w:r>
+      <w:fldSimple w:instr=" SEQ Ilustración \* ARABIC \s 1 ">
+        <w:r>
+          <w:rPr>
+            <w:noProof/>
+          </w:rPr>
+          <w:t>1</w:t>
+        </w:r>
+      </w:fldSimple>
       <w:r>
         <w:t>. Diagrama diseño Base de Datos. Blog de noticias.</w:t>
       </w:r>
@@ -3466,7 +3372,6 @@
                 <w:rFonts w:ascii="Consolas" w:hAnsi="Consolas" w:cs="Consolas"/>
                 <w:sz w:val="16"/>
                 <w:szCs w:val="16"/>
-                <w:lang w:val="en-US"/>
               </w:rPr>
             </w:pPr>
             <w:r>
@@ -3474,7 +3379,6 @@
                 <w:rFonts w:ascii="Consolas" w:hAnsi="Consolas" w:cs="Consolas"/>
                 <w:sz w:val="16"/>
                 <w:szCs w:val="16"/>
-                <w:lang w:val="en-US"/>
               </w:rPr>
               <w:t xml:space="preserve">  </w:t>
             </w:r>
@@ -3484,16 +3388,34 @@
                 <w:color w:val="C00000"/>
                 <w:sz w:val="16"/>
                 <w:szCs w:val="16"/>
-                <w:lang w:val="en-US"/>
-              </w:rPr>
-              <w:t>"title"</w:t>
-            </w:r>
-            <w:r>
-              <w:rPr>
-                <w:rFonts w:ascii="Consolas" w:hAnsi="Consolas" w:cs="Consolas"/>
-                <w:sz w:val="16"/>
-                <w:szCs w:val="16"/>
-                <w:lang w:val="en-US"/>
+              </w:rPr>
+              <w:t>"</w:t>
+            </w:r>
+            <w:proofErr w:type="spellStart"/>
+            <w:r>
+              <w:rPr>
+                <w:rFonts w:ascii="Consolas" w:hAnsi="Consolas" w:cs="Consolas"/>
+                <w:color w:val="C00000"/>
+                <w:sz w:val="16"/>
+                <w:szCs w:val="16"/>
+              </w:rPr>
+              <w:t>title</w:t>
+            </w:r>
+            <w:proofErr w:type="spellEnd"/>
+            <w:r>
+              <w:rPr>
+                <w:rFonts w:ascii="Consolas" w:hAnsi="Consolas" w:cs="Consolas"/>
+                <w:color w:val="C00000"/>
+                <w:sz w:val="16"/>
+                <w:szCs w:val="16"/>
+              </w:rPr>
+              <w:t>"</w:t>
+            </w:r>
+            <w:r>
+              <w:rPr>
+                <w:rFonts w:ascii="Consolas" w:hAnsi="Consolas" w:cs="Consolas"/>
+                <w:sz w:val="16"/>
+                <w:szCs w:val="16"/>
               </w:rPr>
               <w:t xml:space="preserve">: </w:t>
             </w:r>
@@ -3503,82 +3425,14 @@
                 <w:color w:val="92D050"/>
                 <w:sz w:val="16"/>
                 <w:szCs w:val="16"/>
-                <w:lang w:val="en-US"/>
-              </w:rPr>
-              <w:t xml:space="preserve">"Bajan el </w:t>
-            </w:r>
-            <w:proofErr w:type="spellStart"/>
-            <w:r>
-              <w:rPr>
-                <w:rFonts w:ascii="Consolas" w:hAnsi="Consolas" w:cs="Consolas"/>
-                <w:color w:val="92D050"/>
-                <w:sz w:val="16"/>
-                <w:szCs w:val="16"/>
-                <w:lang w:val="en-US"/>
-              </w:rPr>
-              <w:t>número</w:t>
-            </w:r>
-            <w:proofErr w:type="spellEnd"/>
-            <w:r>
-              <w:rPr>
-                <w:rFonts w:ascii="Consolas" w:hAnsi="Consolas" w:cs="Consolas"/>
-                <w:color w:val="92D050"/>
-                <w:sz w:val="16"/>
-                <w:szCs w:val="16"/>
-                <w:lang w:val="en-US"/>
-              </w:rPr>
-              <w:t xml:space="preserve"> de </w:t>
-            </w:r>
-            <w:proofErr w:type="spellStart"/>
-            <w:r>
-              <w:rPr>
-                <w:rFonts w:ascii="Consolas" w:hAnsi="Consolas" w:cs="Consolas"/>
-                <w:color w:val="92D050"/>
-                <w:sz w:val="16"/>
-                <w:szCs w:val="16"/>
-                <w:lang w:val="en-US"/>
-              </w:rPr>
-              <w:t>casos</w:t>
-            </w:r>
-            <w:proofErr w:type="spellEnd"/>
-            <w:r>
-              <w:rPr>
-                <w:rFonts w:ascii="Consolas" w:hAnsi="Consolas" w:cs="Consolas"/>
-                <w:color w:val="92D050"/>
-                <w:sz w:val="16"/>
-                <w:szCs w:val="16"/>
-                <w:lang w:val="en-US"/>
-              </w:rPr>
-              <w:t xml:space="preserve"> </w:t>
-            </w:r>
-            <w:proofErr w:type="spellStart"/>
-            <w:r>
-              <w:rPr>
-                <w:rFonts w:ascii="Consolas" w:hAnsi="Consolas" w:cs="Consolas"/>
-                <w:color w:val="92D050"/>
-                <w:sz w:val="16"/>
-                <w:szCs w:val="16"/>
-                <w:lang w:val="en-US"/>
-              </w:rPr>
-              <w:t>nuevos</w:t>
-            </w:r>
-            <w:proofErr w:type="spellEnd"/>
-            <w:r>
-              <w:rPr>
-                <w:rFonts w:ascii="Consolas" w:hAnsi="Consolas" w:cs="Consolas"/>
-                <w:color w:val="92D050"/>
-                <w:sz w:val="16"/>
-                <w:szCs w:val="16"/>
-                <w:lang w:val="en-US"/>
-              </w:rPr>
-              <w:t xml:space="preserve"> del coronavirus"</w:t>
-            </w:r>
-            <w:r>
-              <w:rPr>
-                <w:rFonts w:ascii="Consolas" w:hAnsi="Consolas" w:cs="Consolas"/>
-                <w:sz w:val="16"/>
-                <w:szCs w:val="16"/>
-                <w:lang w:val="en-US"/>
+              </w:rPr>
+              <w:t>"Bajan el número de casos nuevos del coronavirus"</w:t>
+            </w:r>
+            <w:r>
+              <w:rPr>
+                <w:rFonts w:ascii="Consolas" w:hAnsi="Consolas" w:cs="Consolas"/>
+                <w:sz w:val="16"/>
+                <w:szCs w:val="16"/>
               </w:rPr>
               <w:t>,</w:t>
             </w:r>
@@ -3675,7 +3529,6 @@
                 <w:rFonts w:ascii="Consolas" w:hAnsi="Consolas" w:cs="Consolas"/>
                 <w:sz w:val="16"/>
                 <w:szCs w:val="16"/>
-                <w:lang w:val="en-US"/>
               </w:rPr>
               <w:t xml:space="preserve">  </w:t>
             </w:r>
@@ -3858,7 +3711,6 @@
                 <w:color w:val="92D050"/>
                 <w:sz w:val="16"/>
                 <w:szCs w:val="16"/>
-                <w:lang w:val="en-US"/>
               </w:rPr>
             </w:pPr>
             <w:r>
@@ -3876,7 +3728,6 @@
                 <w:color w:val="C00000"/>
                 <w:sz w:val="16"/>
                 <w:szCs w:val="16"/>
-                <w:lang w:val="en-US"/>
               </w:rPr>
               <w:t>"</w:t>
             </w:r>
@@ -3887,7 +3738,6 @@
                 <w:color w:val="C00000"/>
                 <w:sz w:val="16"/>
                 <w:szCs w:val="16"/>
-                <w:lang w:val="en-US"/>
               </w:rPr>
               <w:t>author_</w:t>
             </w:r>
@@ -3897,7 +3747,6 @@
                 <w:color w:val="FF0000"/>
                 <w:sz w:val="16"/>
                 <w:szCs w:val="16"/>
-                <w:lang w:val="en-US"/>
               </w:rPr>
               <w:t>username</w:t>
             </w:r>
@@ -3908,7 +3757,6 @@
                 <w:color w:val="C00000"/>
                 <w:sz w:val="16"/>
                 <w:szCs w:val="16"/>
-                <w:lang w:val="en-US"/>
               </w:rPr>
               <w:t>"</w:t>
             </w:r>
@@ -3917,7 +3765,6 @@
                 <w:rFonts w:ascii="Consolas" w:hAnsi="Consolas" w:cs="Consolas"/>
                 <w:sz w:val="16"/>
                 <w:szCs w:val="16"/>
-                <w:lang w:val="en-US"/>
               </w:rPr>
               <w:t xml:space="preserve">: </w:t>
             </w:r>
@@ -3927,7 +3774,6 @@
                 <w:color w:val="92D050"/>
                 <w:sz w:val="16"/>
                 <w:szCs w:val="16"/>
-                <w:lang w:val="en-US"/>
               </w:rPr>
               <w:t>"</w:t>
             </w:r>
@@ -3938,7 +3784,6 @@
                 <w:color w:val="92D050"/>
                 <w:sz w:val="16"/>
                 <w:szCs w:val="16"/>
-                <w:lang w:val="en-US"/>
               </w:rPr>
               <w:t>marcorecuenco</w:t>
             </w:r>
@@ -3949,7 +3794,6 @@
                 <w:color w:val="92D050"/>
                 <w:sz w:val="16"/>
                 <w:szCs w:val="16"/>
-                <w:lang w:val="en-US"/>
               </w:rPr>
               <w:t>_</w:t>
             </w:r>
@@ -3959,7 +3803,6 @@
                 <w:color w:val="92D050"/>
                 <w:sz w:val="16"/>
                 <w:szCs w:val="16"/>
-                <w:lang w:val="en-US"/>
               </w:rPr>
               <w:t>"</w:t>
             </w:r>
@@ -3968,7 +3811,6 @@
                 <w:rFonts w:ascii="Consolas" w:hAnsi="Consolas" w:cs="Consolas"/>
                 <w:sz w:val="16"/>
                 <w:szCs w:val="16"/>
-                <w:lang w:val="en-US"/>
               </w:rPr>
               <w:t>,</w:t>
             </w:r>
@@ -3983,7 +3825,6 @@
                 <w:color w:val="C00000"/>
                 <w:sz w:val="16"/>
                 <w:szCs w:val="16"/>
-                <w:lang w:val="en-US"/>
               </w:rPr>
             </w:pPr>
             <w:r>
@@ -3992,19 +3833,28 @@
                 <w:color w:val="C00000"/>
                 <w:sz w:val="16"/>
                 <w:szCs w:val="16"/>
-                <w:lang w:val="en-US"/>
-              </w:rPr>
-              <w:t xml:space="preserve">  </w:t>
-            </w:r>
+              </w:rPr>
+              <w:t xml:space="preserve">  "</w:t>
+            </w:r>
+            <w:proofErr w:type="spellStart"/>
             <w:r>
               <w:rPr>
                 <w:rFonts w:ascii="Consolas" w:hAnsi="Consolas" w:cs="Consolas"/>
                 <w:color w:val="C00000"/>
                 <w:sz w:val="16"/>
                 <w:szCs w:val="16"/>
-                <w:lang w:val="en-US"/>
-              </w:rPr>
-              <w:t>"comments": [</w:t>
+              </w:rPr>
+              <w:t>comments</w:t>
+            </w:r>
+            <w:proofErr w:type="spellEnd"/>
+            <w:r>
+              <w:rPr>
+                <w:rFonts w:ascii="Consolas" w:hAnsi="Consolas" w:cs="Consolas"/>
+                <w:color w:val="C00000"/>
+                <w:sz w:val="16"/>
+                <w:szCs w:val="16"/>
+              </w:rPr>
+              <w:t>": [</w:t>
             </w:r>
           </w:p>
           <w:p>
@@ -4128,19 +3978,8 @@
                 <w:color w:val="FF0000"/>
                 <w:sz w:val="16"/>
                 <w:szCs w:val="16"/>
-                <w:lang w:val="en-US"/>
-              </w:rPr>
-              <w:t xml:space="preserve">  </w:t>
-            </w:r>
-            <w:r>
-              <w:rPr>
-                <w:rFonts w:ascii="Consolas" w:hAnsi="Consolas" w:cs="Consolas"/>
-                <w:color w:val="FF0000"/>
-                <w:sz w:val="16"/>
-                <w:szCs w:val="16"/>
-                <w:lang w:val="en-US"/>
-              </w:rPr>
-              <w:t xml:space="preserve">      </w:t>
+              </w:rPr>
+              <w:t xml:space="preserve">        </w:t>
             </w:r>
             <w:r>
               <w:rPr>
@@ -4212,16 +4051,7 @@
                 <w:szCs w:val="16"/>
                 <w:lang w:val="en-US"/>
               </w:rPr>
-              <w:t xml:space="preserve">  </w:t>
-            </w:r>
-            <w:r>
-              <w:rPr>
-                <w:rFonts w:ascii="Consolas" w:hAnsi="Consolas" w:cs="Consolas"/>
-                <w:sz w:val="16"/>
-                <w:szCs w:val="16"/>
-                <w:lang w:val="en-US"/>
-              </w:rPr>
-              <w:t xml:space="preserve">      </w:t>
+              <w:t xml:space="preserve">        </w:t>
             </w:r>
             <w:r>
               <w:rPr>
@@ -4579,7 +4409,6 @@
                 <w:color w:val="FF0000"/>
                 <w:sz w:val="16"/>
                 <w:szCs w:val="16"/>
-                <w:lang w:val="en-US"/>
               </w:rPr>
               <w:t xml:space="preserve">  </w:t>
             </w:r>
@@ -4872,7 +4701,7 @@
         <w:pStyle w:val="Ttulo3"/>
         <w:jc w:val="both"/>
       </w:pPr>
-      <w:bookmarkStart w:id="5" w:name="_Toc37796464"/>
+      <w:bookmarkStart w:id="5" w:name="_Toc38105360"/>
       <w:r>
         <w:t>Definición de índices</w:t>
       </w:r>
@@ -5139,7 +4968,7 @@
       <w:pPr>
         <w:pStyle w:val="Ttulo3"/>
       </w:pPr>
-      <w:bookmarkStart w:id="6" w:name="_Toc37796465"/>
+      <w:bookmarkStart w:id="6" w:name="_Toc38105361"/>
       <w:r>
         <w:t>Inserciones</w:t>
       </w:r>
@@ -5163,16 +4992,1226 @@
         <w:t>)</w:t>
       </w:r>
       <w:r>
-        <w:t xml:space="preserve">, </w:t>
-      </w:r>
-      <w:r>
-        <w:t>en el apartado “</w:t>
-      </w:r>
-      <w:r>
-        <w:t>Inserciones</w:t>
-      </w:r>
-      <w:r>
-        <w:t>”</w:t>
+        <w:t>, en el apartado “Inserciones”</w:t>
+      </w:r>
+      <w:r>
+        <w:t>.</w:t>
+      </w:r>
+    </w:p>
+    <w:p>
+      <w:pPr>
+        <w:ind w:left="0" w:firstLine="0"/>
+      </w:pPr>
+    </w:p>
+    <w:p>
+      <w:pPr>
+        <w:ind w:left="0" w:firstLine="0"/>
+      </w:pPr>
+    </w:p>
+    <w:p>
+      <w:pPr>
+        <w:pStyle w:val="Ttulo2"/>
+      </w:pPr>
+      <w:bookmarkStart w:id="7" w:name="_Toc38105362"/>
+      <w:r>
+        <w:lastRenderedPageBreak/>
+        <w:t>Ejercicio 2</w:t>
+      </w:r>
+      <w:bookmarkEnd w:id="7"/>
+    </w:p>
+    <w:p>
+      <w:pPr>
+        <w:pStyle w:val="NormalWeb"/>
+        <w:jc w:val="both"/>
+        <w:rPr>
+          <w:rFonts w:asciiTheme="minorHAnsi" w:eastAsiaTheme="minorHAnsi" w:hAnsiTheme="minorHAnsi" w:cstheme="minorBidi"/>
+          <w:lang w:eastAsia="en-US"/>
+        </w:rPr>
+      </w:pPr>
+      <w:r>
+        <w:rPr>
+          <w:rFonts w:asciiTheme="minorHAnsi" w:eastAsiaTheme="minorHAnsi" w:hAnsiTheme="minorHAnsi" w:cstheme="minorBidi"/>
+          <w:lang w:eastAsia="en-US"/>
+        </w:rPr>
+        <w:t xml:space="preserve">Para la </w:t>
+      </w:r>
+      <w:r>
+        <w:rPr>
+          <w:rFonts w:asciiTheme="minorHAnsi" w:eastAsiaTheme="minorHAnsi" w:hAnsiTheme="minorHAnsi" w:cstheme="minorBidi"/>
+          <w:lang w:eastAsia="en-US"/>
+        </w:rPr>
+        <w:t>realización</w:t>
+      </w:r>
+      <w:r>
+        <w:rPr>
+          <w:rFonts w:asciiTheme="minorHAnsi" w:eastAsiaTheme="minorHAnsi" w:hAnsiTheme="minorHAnsi" w:cstheme="minorBidi"/>
+          <w:lang w:eastAsia="en-US"/>
+        </w:rPr>
+        <w:t xml:space="preserve"> del ejercicio 2 se proporciona el fichero “webs.json”, una </w:t>
+      </w:r>
+      <w:r>
+        <w:rPr>
+          <w:rFonts w:asciiTheme="minorHAnsi" w:eastAsiaTheme="minorHAnsi" w:hAnsiTheme="minorHAnsi" w:cstheme="minorBidi"/>
+          <w:lang w:eastAsia="en-US"/>
+        </w:rPr>
+        <w:t>colección</w:t>
+      </w:r>
+      <w:r>
+        <w:rPr>
+          <w:rFonts w:asciiTheme="minorHAnsi" w:eastAsiaTheme="minorHAnsi" w:hAnsiTheme="minorHAnsi" w:cstheme="minorBidi"/>
+          <w:lang w:eastAsia="en-US"/>
+        </w:rPr>
+        <w:t xml:space="preserve"> que contiene </w:t>
+      </w:r>
+      <w:r>
+        <w:rPr>
+          <w:rFonts w:asciiTheme="minorHAnsi" w:eastAsiaTheme="minorHAnsi" w:hAnsiTheme="minorHAnsi" w:cstheme="minorBidi"/>
+          <w:lang w:eastAsia="en-US"/>
+        </w:rPr>
+        <w:t>información</w:t>
+      </w:r>
+      <w:r>
+        <w:rPr>
+          <w:rFonts w:asciiTheme="minorHAnsi" w:eastAsiaTheme="minorHAnsi" w:hAnsiTheme="minorHAnsi" w:cstheme="minorBidi"/>
+          <w:lang w:eastAsia="en-US"/>
+        </w:rPr>
+        <w:t xml:space="preserve"> sobre las </w:t>
+      </w:r>
+      <w:r>
+        <w:rPr>
+          <w:rFonts w:asciiTheme="minorHAnsi" w:eastAsiaTheme="minorHAnsi" w:hAnsiTheme="minorHAnsi" w:cstheme="minorBidi"/>
+          <w:lang w:eastAsia="en-US"/>
+        </w:rPr>
+        <w:t>paginas</w:t>
+      </w:r>
+      <w:r>
+        <w:rPr>
+          <w:rFonts w:asciiTheme="minorHAnsi" w:eastAsiaTheme="minorHAnsi" w:hAnsiTheme="minorHAnsi" w:cstheme="minorBidi"/>
+          <w:lang w:eastAsia="en-US"/>
+        </w:rPr>
+        <w:t xml:space="preserve"> web que han visitado distintos usuarios, y sobre la que vamos a realizar consultas y agregaciones. Cada documento se puede entender como una “</w:t>
+      </w:r>
+      <w:r>
+        <w:rPr>
+          <w:rFonts w:asciiTheme="minorHAnsi" w:eastAsiaTheme="minorHAnsi" w:hAnsiTheme="minorHAnsi" w:cstheme="minorBidi"/>
+          <w:lang w:eastAsia="en-US"/>
+        </w:rPr>
+        <w:t>sesión</w:t>
+      </w:r>
+      <w:r>
+        <w:rPr>
+          <w:rFonts w:asciiTheme="minorHAnsi" w:eastAsiaTheme="minorHAnsi" w:hAnsiTheme="minorHAnsi" w:cstheme="minorBidi"/>
+          <w:lang w:eastAsia="en-US"/>
+        </w:rPr>
+        <w:t xml:space="preserve">” realizada por el usuario y contiene el nombre de usuario, la fecha de inicio de la </w:t>
+      </w:r>
+      <w:r>
+        <w:rPr>
+          <w:rFonts w:asciiTheme="minorHAnsi" w:eastAsiaTheme="minorHAnsi" w:hAnsiTheme="minorHAnsi" w:cstheme="minorBidi"/>
+          <w:lang w:eastAsia="en-US"/>
+        </w:rPr>
+        <w:t>sesión</w:t>
+      </w:r>
+      <w:r>
+        <w:rPr>
+          <w:rFonts w:asciiTheme="minorHAnsi" w:eastAsiaTheme="minorHAnsi" w:hAnsiTheme="minorHAnsi" w:cstheme="minorBidi"/>
+          <w:lang w:eastAsia="en-US"/>
+        </w:rPr>
+        <w:t xml:space="preserve">, el navegador utilizado y un array que contiene las </w:t>
+      </w:r>
+      <w:r>
+        <w:rPr>
+          <w:rFonts w:asciiTheme="minorHAnsi" w:eastAsiaTheme="minorHAnsi" w:hAnsiTheme="minorHAnsi" w:cstheme="minorBidi"/>
+          <w:lang w:eastAsia="en-US"/>
+        </w:rPr>
+        <w:t>páginas</w:t>
+      </w:r>
+      <w:r>
+        <w:rPr>
+          <w:rFonts w:asciiTheme="minorHAnsi" w:eastAsiaTheme="minorHAnsi" w:hAnsiTheme="minorHAnsi" w:cstheme="minorBidi"/>
+          <w:lang w:eastAsia="en-US"/>
+        </w:rPr>
+        <w:t xml:space="preserve"> visitadas. Para cada </w:t>
+      </w:r>
+      <w:r>
+        <w:rPr>
+          <w:rFonts w:asciiTheme="minorHAnsi" w:eastAsiaTheme="minorHAnsi" w:hAnsiTheme="minorHAnsi" w:cstheme="minorBidi"/>
+          <w:lang w:eastAsia="en-US"/>
+        </w:rPr>
+        <w:t>página</w:t>
+      </w:r>
+      <w:r>
+        <w:rPr>
+          <w:rFonts w:asciiTheme="minorHAnsi" w:eastAsiaTheme="minorHAnsi" w:hAnsiTheme="minorHAnsi" w:cstheme="minorBidi"/>
+          <w:lang w:eastAsia="en-US"/>
+        </w:rPr>
+        <w:t xml:space="preserve"> visitada se almacena la URL y el </w:t>
+      </w:r>
+      <w:r>
+        <w:rPr>
+          <w:rFonts w:asciiTheme="minorHAnsi" w:eastAsiaTheme="minorHAnsi" w:hAnsiTheme="minorHAnsi" w:cstheme="minorBidi"/>
+          <w:lang w:eastAsia="en-US"/>
+        </w:rPr>
+        <w:t>n</w:t>
+      </w:r>
+      <w:r>
+        <w:rPr>
+          <w:rFonts w:asciiTheme="minorHAnsi" w:eastAsiaTheme="minorHAnsi" w:hAnsiTheme="minorHAnsi" w:cstheme="minorBidi"/>
+          <w:lang w:eastAsia="en-US"/>
+        </w:rPr>
+        <w:t>ú</w:t>
+      </w:r>
+      <w:r>
+        <w:rPr>
+          <w:rFonts w:asciiTheme="minorHAnsi" w:eastAsiaTheme="minorHAnsi" w:hAnsiTheme="minorHAnsi" w:cstheme="minorBidi"/>
+          <w:lang w:eastAsia="en-US"/>
+        </w:rPr>
+        <w:t>mero</w:t>
+      </w:r>
+      <w:r>
+        <w:rPr>
+          <w:rFonts w:asciiTheme="minorHAnsi" w:eastAsiaTheme="minorHAnsi" w:hAnsiTheme="minorHAnsi" w:cstheme="minorBidi"/>
+          <w:lang w:eastAsia="en-US"/>
+        </w:rPr>
+        <w:t xml:space="preserve"> de segundos en los que la </w:t>
+      </w:r>
+      <w:r>
+        <w:rPr>
+          <w:rFonts w:asciiTheme="minorHAnsi" w:eastAsiaTheme="minorHAnsi" w:hAnsiTheme="minorHAnsi" w:cstheme="minorBidi"/>
+          <w:lang w:eastAsia="en-US"/>
+        </w:rPr>
+        <w:t>página</w:t>
+      </w:r>
+      <w:r>
+        <w:rPr>
+          <w:rFonts w:asciiTheme="minorHAnsi" w:eastAsiaTheme="minorHAnsi" w:hAnsiTheme="minorHAnsi" w:cstheme="minorBidi"/>
+          <w:lang w:eastAsia="en-US"/>
+        </w:rPr>
+        <w:t xml:space="preserve"> ha estado activa.</w:t>
+      </w:r>
+    </w:p>
+    <w:p>
+      <w:pPr>
+        <w:spacing w:before="100" w:beforeAutospacing="1" w:after="100" w:afterAutospacing="1"/>
+        <w:ind w:left="0" w:firstLine="0"/>
+        <w:jc w:val="both"/>
+      </w:pPr>
+      <w:r>
+        <w:t xml:space="preserve">El primer paso para la </w:t>
+      </w:r>
+      <w:r>
+        <w:t>realización</w:t>
+      </w:r>
+      <w:r>
+        <w:t xml:space="preserve"> de este ejercicio </w:t>
+      </w:r>
+      <w:r>
+        <w:t>será</w:t>
+      </w:r>
+      <w:r>
+        <w:t xml:space="preserve"> importar la </w:t>
+      </w:r>
+      <w:r>
+        <w:t>colección</w:t>
+      </w:r>
+      <w:r>
+        <w:t xml:space="preserve"> almacenada en “webs.json” a nuestra base de datos MongoDB. Para ello, teniendo levantado nuestro contenedor Docker con nombre “&lt;nombreContenedor&gt;”, que corre el proceso mongod, primero copiaremos el fichero “webs.json” (situado en la carpeta desde la que ejecutamos el comando) a una carpeta temporal del contenedor: </w:t>
+      </w:r>
+    </w:p>
+    <w:p>
+      <w:pPr>
+        <w:spacing w:before="100" w:beforeAutospacing="1" w:after="100" w:afterAutospacing="1"/>
+        <w:ind w:left="0" w:firstLine="0"/>
+        <w:rPr>
+          <w:rFonts w:ascii="Consolas" w:eastAsia="Times New Roman" w:hAnsi="Consolas" w:cs="Consolas"/>
+          <w:lang w:eastAsia="es-ES_tradnl"/>
+        </w:rPr>
+      </w:pPr>
+      <w:r>
+        <w:rPr>
+          <w:rFonts w:ascii="Consolas" w:eastAsia="Times New Roman" w:hAnsi="Consolas" w:cs="Consolas"/>
+          <w:b/>
+          <w:bCs/>
+          <w:sz w:val="22"/>
+          <w:szCs w:val="22"/>
+          <w:lang w:eastAsia="es-ES_tradnl"/>
+        </w:rPr>
+        <w:t>$&gt; docker cp webs.json &lt;nombreContenedor&gt;:/tmp/webs.json</w:t>
+      </w:r>
+      <w:r>
+        <w:rPr>
+          <w:rFonts w:ascii="Consolas" w:eastAsia="Times New Roman" w:hAnsi="Consolas" w:cs="Consolas"/>
+          <w:b/>
+          <w:bCs/>
+          <w:lang w:eastAsia="es-ES_tradnl"/>
+        </w:rPr>
+        <w:t xml:space="preserve"> </w:t>
+      </w:r>
+    </w:p>
+    <w:p>
+      <w:pPr>
+        <w:spacing w:before="100" w:beforeAutospacing="1" w:after="100" w:afterAutospacing="1"/>
+        <w:ind w:left="0" w:firstLine="0"/>
+        <w:jc w:val="both"/>
+      </w:pPr>
+      <w:r>
+        <w:t xml:space="preserve">A </w:t>
+      </w:r>
+      <w:r>
+        <w:t>continuación</w:t>
+      </w:r>
+      <w:r>
+        <w:t>, haremos uso de la utilidad “</w:t>
+      </w:r>
+      <w:r>
+        <w:rPr>
+          <w:rFonts w:ascii="Consolas" w:hAnsi="Consolas" w:cs="Consolas"/>
+          <w:sz w:val="22"/>
+          <w:szCs w:val="22"/>
+        </w:rPr>
+        <w:t>mongoimport</w:t>
+      </w:r>
+      <w:r>
+        <w:t xml:space="preserve">” para efectivamente importar la </w:t>
+      </w:r>
+      <w:r>
+        <w:t>colección</w:t>
+      </w:r>
+      <w:r>
+        <w:t>:</w:t>
+      </w:r>
+    </w:p>
+    <w:p>
+      <w:pPr>
+        <w:spacing w:before="100" w:beforeAutospacing="1" w:after="100" w:afterAutospacing="1"/>
+        <w:ind w:left="0" w:firstLine="0"/>
+        <w:jc w:val="both"/>
+        <w:rPr>
+          <w:rFonts w:ascii="Consolas" w:eastAsia="Times New Roman" w:hAnsi="Consolas" w:cs="Consolas"/>
+          <w:b/>
+          <w:bCs/>
+          <w:sz w:val="22"/>
+          <w:szCs w:val="22"/>
+          <w:lang w:val="en-US" w:eastAsia="es-ES_tradnl"/>
+        </w:rPr>
+      </w:pPr>
+      <w:r>
+        <w:rPr>
+          <w:rFonts w:ascii="Consolas" w:eastAsia="Times New Roman" w:hAnsi="Consolas" w:cs="Consolas"/>
+          <w:b/>
+          <w:bCs/>
+          <w:sz w:val="22"/>
+          <w:szCs w:val="22"/>
+          <w:lang w:val="en-US" w:eastAsia="es-ES_tradnl"/>
+        </w:rPr>
+        <w:t>$&gt; docker exec -it &lt;</w:t>
+      </w:r>
+      <w:proofErr w:type="spellStart"/>
+      <w:r>
+        <w:rPr>
+          <w:rFonts w:ascii="Consolas" w:eastAsia="Times New Roman" w:hAnsi="Consolas" w:cs="Consolas"/>
+          <w:b/>
+          <w:bCs/>
+          <w:sz w:val="22"/>
+          <w:szCs w:val="22"/>
+          <w:lang w:val="en-US" w:eastAsia="es-ES_tradnl"/>
+        </w:rPr>
+        <w:t>nombreContenedor</w:t>
+      </w:r>
+      <w:proofErr w:type="spellEnd"/>
+      <w:r>
+        <w:rPr>
+          <w:rFonts w:ascii="Consolas" w:eastAsia="Times New Roman" w:hAnsi="Consolas" w:cs="Consolas"/>
+          <w:b/>
+          <w:bCs/>
+          <w:sz w:val="22"/>
+          <w:szCs w:val="22"/>
+          <w:lang w:val="en-US" w:eastAsia="es-ES_tradnl"/>
+        </w:rPr>
+        <w:t xml:space="preserve">&gt; </w:t>
+      </w:r>
+      <w:proofErr w:type="spellStart"/>
+      <w:r>
+        <w:rPr>
+          <w:rFonts w:ascii="Consolas" w:eastAsia="Times New Roman" w:hAnsi="Consolas" w:cs="Consolas"/>
+          <w:b/>
+          <w:bCs/>
+          <w:sz w:val="22"/>
+          <w:szCs w:val="22"/>
+          <w:lang w:val="en-US" w:eastAsia="es-ES_tradnl"/>
+        </w:rPr>
+        <w:t>mongoimport</w:t>
+      </w:r>
+      <w:proofErr w:type="spellEnd"/>
+      <w:r>
+        <w:rPr>
+          <w:rFonts w:ascii="Consolas" w:eastAsia="Times New Roman" w:hAnsi="Consolas" w:cs="Consolas"/>
+          <w:b/>
+          <w:bCs/>
+          <w:sz w:val="22"/>
+          <w:szCs w:val="22"/>
+          <w:lang w:val="en-US" w:eastAsia="es-ES_tradnl"/>
+        </w:rPr>
+        <w:t xml:space="preserve"> --</w:t>
+      </w:r>
+      <w:proofErr w:type="spellStart"/>
+      <w:r>
+        <w:rPr>
+          <w:rFonts w:ascii="Consolas" w:eastAsia="Times New Roman" w:hAnsi="Consolas" w:cs="Consolas"/>
+          <w:b/>
+          <w:bCs/>
+          <w:sz w:val="22"/>
+          <w:szCs w:val="22"/>
+          <w:lang w:val="en-US" w:eastAsia="es-ES_tradnl"/>
+        </w:rPr>
+        <w:t>db</w:t>
+      </w:r>
+      <w:proofErr w:type="spellEnd"/>
+      <w:r>
+        <w:rPr>
+          <w:rFonts w:ascii="Consolas" w:eastAsia="Times New Roman" w:hAnsi="Consolas" w:cs="Consolas"/>
+          <w:b/>
+          <w:bCs/>
+          <w:sz w:val="22"/>
+          <w:szCs w:val="22"/>
+          <w:lang w:val="en-US" w:eastAsia="es-ES_tradnl"/>
+        </w:rPr>
+        <w:t xml:space="preserve"> ejercicio2 --collection webs --file /</w:t>
+      </w:r>
+      <w:proofErr w:type="spellStart"/>
+      <w:r>
+        <w:rPr>
+          <w:rFonts w:ascii="Consolas" w:eastAsia="Times New Roman" w:hAnsi="Consolas" w:cs="Consolas"/>
+          <w:b/>
+          <w:bCs/>
+          <w:sz w:val="22"/>
+          <w:szCs w:val="22"/>
+          <w:lang w:val="en-US" w:eastAsia="es-ES_tradnl"/>
+        </w:rPr>
+        <w:t>tmp</w:t>
+      </w:r>
+      <w:proofErr w:type="spellEnd"/>
+      <w:r>
+        <w:rPr>
+          <w:rFonts w:ascii="Consolas" w:eastAsia="Times New Roman" w:hAnsi="Consolas" w:cs="Consolas"/>
+          <w:b/>
+          <w:bCs/>
+          <w:sz w:val="22"/>
+          <w:szCs w:val="22"/>
+          <w:lang w:val="en-US" w:eastAsia="es-ES_tradnl"/>
+        </w:rPr>
+        <w:t>/</w:t>
+      </w:r>
+      <w:proofErr w:type="spellStart"/>
+      <w:r>
+        <w:rPr>
+          <w:rFonts w:ascii="Consolas" w:eastAsia="Times New Roman" w:hAnsi="Consolas" w:cs="Consolas"/>
+          <w:b/>
+          <w:bCs/>
+          <w:sz w:val="22"/>
+          <w:szCs w:val="22"/>
+          <w:lang w:val="en-US" w:eastAsia="es-ES_tradnl"/>
+        </w:rPr>
+        <w:t>webs.json</w:t>
+      </w:r>
+      <w:proofErr w:type="spellEnd"/>
+      <w:r>
+        <w:rPr>
+          <w:rFonts w:ascii="Consolas" w:eastAsia="Times New Roman" w:hAnsi="Consolas" w:cs="Consolas"/>
+          <w:b/>
+          <w:bCs/>
+          <w:sz w:val="22"/>
+          <w:szCs w:val="22"/>
+          <w:lang w:val="en-US" w:eastAsia="es-ES_tradnl"/>
+        </w:rPr>
+        <w:t xml:space="preserve"> </w:t>
+      </w:r>
+    </w:p>
+    <w:p>
+      <w:pPr>
+        <w:spacing w:before="100" w:beforeAutospacing="1" w:after="100" w:afterAutospacing="1"/>
+        <w:ind w:left="0" w:firstLine="0"/>
+        <w:jc w:val="both"/>
+      </w:pPr>
+      <w:r>
+        <w:t xml:space="preserve">Una vez que se ha importado la </w:t>
+      </w:r>
+      <w:r>
+        <w:t>colección</w:t>
+      </w:r>
+      <w:r>
+        <w:t>, nos conectaremos a la base de datos tal y como se ha indicado en el apartado 2</w:t>
+      </w:r>
+      <w:r>
+        <w:t xml:space="preserve"> </w:t>
+      </w:r>
+      <w:r>
+        <w:t xml:space="preserve">a </w:t>
+      </w:r>
+      <w:r>
+        <w:t>través</w:t>
+      </w:r>
+      <w:r>
+        <w:t xml:space="preserve"> del notebook Jupyter y pymongo. </w:t>
+      </w:r>
+    </w:p>
+    <w:p>
+      <w:pPr>
+        <w:pStyle w:val="NormalWeb"/>
+        <w:jc w:val="both"/>
+        <w:rPr>
+          <w:rFonts w:asciiTheme="minorHAnsi" w:eastAsiaTheme="minorHAnsi" w:hAnsiTheme="minorHAnsi" w:cstheme="minorBidi"/>
+          <w:lang w:eastAsia="en-US"/>
+        </w:rPr>
+      </w:pPr>
+      <w:r>
+        <w:rPr>
+          <w:rFonts w:asciiTheme="minorHAnsi" w:eastAsiaTheme="minorHAnsi" w:hAnsiTheme="minorHAnsi" w:cstheme="minorBidi"/>
+          <w:lang w:eastAsia="en-US"/>
+        </w:rPr>
+        <w:t xml:space="preserve">Se pide ejecutar las siguientes consultas y agregaciones: </w:t>
+      </w:r>
+    </w:p>
+    <w:p>
+      <w:pPr>
+        <w:pStyle w:val="NormalWeb"/>
+        <w:numPr>
+          <w:ilvl w:val="0"/>
+          <w:numId w:val="18"/>
+        </w:numPr>
+        <w:jc w:val="both"/>
+        <w:rPr>
+          <w:rFonts w:asciiTheme="minorHAnsi" w:eastAsiaTheme="minorHAnsi" w:hAnsiTheme="minorHAnsi" w:cstheme="minorBidi"/>
+          <w:lang w:eastAsia="en-US"/>
+        </w:rPr>
+      </w:pPr>
+      <w:r>
+        <w:rPr>
+          <w:rFonts w:asciiTheme="minorHAnsi" w:eastAsiaTheme="minorHAnsi" w:hAnsiTheme="minorHAnsi" w:cstheme="minorBidi"/>
+          <w:lang w:eastAsia="en-US"/>
+        </w:rPr>
+        <w:t xml:space="preserve">Consulta 1: </w:t>
+      </w:r>
+      <w:r>
+        <w:rPr>
+          <w:rFonts w:asciiTheme="minorHAnsi" w:eastAsiaTheme="minorHAnsi" w:hAnsiTheme="minorHAnsi" w:cstheme="minorBidi"/>
+          <w:lang w:eastAsia="en-US"/>
+        </w:rPr>
+        <w:t>N</w:t>
+      </w:r>
+      <w:r>
+        <w:rPr>
+          <w:rFonts w:asciiTheme="minorHAnsi" w:eastAsiaTheme="minorHAnsi" w:hAnsiTheme="minorHAnsi" w:cstheme="minorBidi"/>
+          <w:lang w:eastAsia="en-US"/>
+        </w:rPr>
+        <w:t>ú</w:t>
+      </w:r>
+      <w:r>
+        <w:rPr>
+          <w:rFonts w:asciiTheme="minorHAnsi" w:eastAsiaTheme="minorHAnsi" w:hAnsiTheme="minorHAnsi" w:cstheme="minorBidi"/>
+          <w:lang w:eastAsia="en-US"/>
+        </w:rPr>
+        <w:t>mero</w:t>
+      </w:r>
+      <w:r>
+        <w:rPr>
+          <w:rFonts w:asciiTheme="minorHAnsi" w:eastAsiaTheme="minorHAnsi" w:hAnsiTheme="minorHAnsi" w:cstheme="minorBidi"/>
+          <w:lang w:eastAsia="en-US"/>
+        </w:rPr>
+        <w:t xml:space="preserve"> de sesiones (documentos) en los que se ha visitado la web “https://www.mikokoloko.com”. Nota: si una </w:t>
+      </w:r>
+      <w:r>
+        <w:rPr>
+          <w:rFonts w:asciiTheme="minorHAnsi" w:eastAsiaTheme="minorHAnsi" w:hAnsiTheme="minorHAnsi" w:cstheme="minorBidi"/>
+          <w:lang w:eastAsia="en-US"/>
+        </w:rPr>
+        <w:t>sesión</w:t>
+      </w:r>
+      <w:r>
+        <w:rPr>
+          <w:rFonts w:asciiTheme="minorHAnsi" w:eastAsiaTheme="minorHAnsi" w:hAnsiTheme="minorHAnsi" w:cstheme="minorBidi"/>
+          <w:lang w:eastAsia="en-US"/>
+        </w:rPr>
+        <w:t xml:space="preserve"> incluye dos visitas solo se contará una vez. </w:t>
+      </w:r>
+    </w:p>
+    <w:p>
+      <w:pPr>
+        <w:pStyle w:val="NormalWeb"/>
+        <w:numPr>
+          <w:ilvl w:val="0"/>
+          <w:numId w:val="18"/>
+        </w:numPr>
+        <w:jc w:val="both"/>
+        <w:rPr>
+          <w:rFonts w:asciiTheme="minorHAnsi" w:eastAsiaTheme="minorHAnsi" w:hAnsiTheme="minorHAnsi" w:cstheme="minorBidi"/>
+          <w:lang w:eastAsia="en-US"/>
+        </w:rPr>
+      </w:pPr>
+      <w:r>
+        <w:rPr>
+          <w:rFonts w:asciiTheme="minorHAnsi" w:eastAsiaTheme="minorHAnsi" w:hAnsiTheme="minorHAnsi" w:cstheme="minorBidi"/>
+          <w:lang w:eastAsia="en-US"/>
+        </w:rPr>
+        <w:t xml:space="preserve">Consulta 2: Mostrar los distintos navegadores que se han utilizado en toda la </w:t>
+      </w:r>
+      <w:r>
+        <w:rPr>
+          <w:rFonts w:asciiTheme="minorHAnsi" w:eastAsiaTheme="minorHAnsi" w:hAnsiTheme="minorHAnsi" w:cstheme="minorBidi"/>
+          <w:lang w:eastAsia="en-US"/>
+        </w:rPr>
+        <w:t>colección</w:t>
+      </w:r>
+      <w:r>
+        <w:rPr>
+          <w:rFonts w:asciiTheme="minorHAnsi" w:eastAsiaTheme="minorHAnsi" w:hAnsiTheme="minorHAnsi" w:cstheme="minorBidi"/>
+          <w:lang w:eastAsia="en-US"/>
+        </w:rPr>
+        <w:t xml:space="preserve">. </w:t>
+      </w:r>
+    </w:p>
+    <w:p>
+      <w:pPr>
+        <w:pStyle w:val="NormalWeb"/>
+        <w:numPr>
+          <w:ilvl w:val="0"/>
+          <w:numId w:val="18"/>
+        </w:numPr>
+        <w:jc w:val="both"/>
+        <w:rPr>
+          <w:rFonts w:asciiTheme="minorHAnsi" w:eastAsiaTheme="minorHAnsi" w:hAnsiTheme="minorHAnsi" w:cstheme="minorBidi"/>
+          <w:lang w:eastAsia="en-US"/>
+        </w:rPr>
+      </w:pPr>
+      <w:r>
+        <w:rPr>
+          <w:rFonts w:asciiTheme="minorHAnsi" w:eastAsiaTheme="minorHAnsi" w:hAnsiTheme="minorHAnsi" w:cstheme="minorBidi"/>
+          <w:lang w:eastAsia="en-US"/>
+        </w:rPr>
+        <w:t xml:space="preserve">Consulta 3: Mostrar </w:t>
+      </w:r>
+      <w:r>
+        <w:rPr>
+          <w:rFonts w:asciiTheme="minorHAnsi" w:eastAsiaTheme="minorHAnsi" w:hAnsiTheme="minorHAnsi" w:cstheme="minorBidi"/>
+          <w:lang w:eastAsia="en-US"/>
+        </w:rPr>
+        <w:t>únicamente</w:t>
+      </w:r>
+      <w:r>
+        <w:rPr>
+          <w:rFonts w:asciiTheme="minorHAnsi" w:eastAsiaTheme="minorHAnsi" w:hAnsiTheme="minorHAnsi" w:cstheme="minorBidi"/>
+          <w:lang w:eastAsia="en-US"/>
+        </w:rPr>
+        <w:t xml:space="preserve"> el campo “navegador” de las sesiones realizadas por el usuario “Bertoldo” entre las fechas “20/02/2016” y “25/02/2016” (a las 00:00:00.000 horas en ambos casos). </w:t>
+      </w:r>
+    </w:p>
+    <w:p>
+      <w:pPr>
+        <w:pStyle w:val="NormalWeb"/>
+        <w:numPr>
+          <w:ilvl w:val="0"/>
+          <w:numId w:val="18"/>
+        </w:numPr>
+        <w:jc w:val="both"/>
+        <w:rPr>
+          <w:rFonts w:asciiTheme="minorHAnsi" w:eastAsiaTheme="minorHAnsi" w:hAnsiTheme="minorHAnsi" w:cstheme="minorBidi"/>
+          <w:lang w:eastAsia="en-US"/>
+        </w:rPr>
+      </w:pPr>
+      <w:r>
+        <w:rPr>
+          <w:rFonts w:asciiTheme="minorHAnsi" w:eastAsiaTheme="minorHAnsi" w:hAnsiTheme="minorHAnsi" w:cstheme="minorBidi"/>
+          <w:lang w:eastAsia="en-US"/>
+        </w:rPr>
+        <w:t>Agregación</w:t>
+      </w:r>
+      <w:r>
+        <w:rPr>
+          <w:rFonts w:asciiTheme="minorHAnsi" w:eastAsiaTheme="minorHAnsi" w:hAnsiTheme="minorHAnsi" w:cstheme="minorBidi"/>
+          <w:lang w:eastAsia="en-US"/>
+        </w:rPr>
+        <w:t xml:space="preserve"> 1: Obtener el </w:t>
+      </w:r>
+      <w:r>
+        <w:rPr>
+          <w:rFonts w:asciiTheme="minorHAnsi" w:eastAsiaTheme="minorHAnsi" w:hAnsiTheme="minorHAnsi" w:cstheme="minorBidi"/>
+          <w:lang w:eastAsia="en-US"/>
+        </w:rPr>
+        <w:t>n</w:t>
+      </w:r>
+      <w:r>
+        <w:rPr>
+          <w:rFonts w:asciiTheme="minorHAnsi" w:eastAsiaTheme="minorHAnsi" w:hAnsiTheme="minorHAnsi" w:cstheme="minorBidi"/>
+          <w:lang w:eastAsia="en-US"/>
+        </w:rPr>
+        <w:t>ú</w:t>
+      </w:r>
+      <w:r>
+        <w:rPr>
+          <w:rFonts w:asciiTheme="minorHAnsi" w:eastAsiaTheme="minorHAnsi" w:hAnsiTheme="minorHAnsi" w:cstheme="minorBidi"/>
+          <w:lang w:eastAsia="en-US"/>
+        </w:rPr>
+        <w:t>mero</w:t>
+      </w:r>
+      <w:r>
+        <w:rPr>
+          <w:rFonts w:asciiTheme="minorHAnsi" w:eastAsiaTheme="minorHAnsi" w:hAnsiTheme="minorHAnsi" w:cstheme="minorBidi"/>
+          <w:lang w:eastAsia="en-US"/>
+        </w:rPr>
+        <w:t xml:space="preserve"> de sesiones por cada navegador, ordenadas en orden ascendente. La salida mostrará, para cada navegador, un “_id” que contiene el nombre del navegador, y un campo "total" con el </w:t>
+      </w:r>
+      <w:r>
+        <w:rPr>
+          <w:rFonts w:asciiTheme="minorHAnsi" w:eastAsiaTheme="minorHAnsi" w:hAnsiTheme="minorHAnsi" w:cstheme="minorBidi"/>
+          <w:lang w:eastAsia="en-US"/>
+        </w:rPr>
+        <w:t>número</w:t>
+      </w:r>
+      <w:r>
+        <w:rPr>
+          <w:rFonts w:asciiTheme="minorHAnsi" w:eastAsiaTheme="minorHAnsi" w:hAnsiTheme="minorHAnsi" w:cstheme="minorBidi"/>
+          <w:lang w:eastAsia="en-US"/>
+        </w:rPr>
+        <w:t xml:space="preserve"> de sesiones de dicho navegador. </w:t>
+      </w:r>
+    </w:p>
+    <w:p>
+      <w:pPr>
+        <w:pStyle w:val="NormalWeb"/>
+        <w:numPr>
+          <w:ilvl w:val="0"/>
+          <w:numId w:val="18"/>
+        </w:numPr>
+        <w:jc w:val="both"/>
+        <w:rPr>
+          <w:rFonts w:asciiTheme="minorHAnsi" w:eastAsiaTheme="minorHAnsi" w:hAnsiTheme="minorHAnsi" w:cstheme="minorBidi"/>
+          <w:lang w:eastAsia="en-US"/>
+        </w:rPr>
+      </w:pPr>
+      <w:r>
+        <w:rPr>
+          <w:rFonts w:asciiTheme="minorHAnsi" w:eastAsiaTheme="minorHAnsi" w:hAnsiTheme="minorHAnsi" w:cstheme="minorBidi"/>
+          <w:lang w:eastAsia="en-US"/>
+        </w:rPr>
+        <w:t>Agregación</w:t>
+      </w:r>
+      <w:r>
+        <w:rPr>
+          <w:rFonts w:asciiTheme="minorHAnsi" w:eastAsiaTheme="minorHAnsi" w:hAnsiTheme="minorHAnsi" w:cstheme="minorBidi"/>
+          <w:lang w:eastAsia="en-US"/>
+        </w:rPr>
+        <w:t xml:space="preserve"> 2: Obtener la persona con mayor </w:t>
+      </w:r>
+      <w:r>
+        <w:rPr>
+          <w:rFonts w:asciiTheme="minorHAnsi" w:eastAsiaTheme="minorHAnsi" w:hAnsiTheme="minorHAnsi" w:cstheme="minorBidi"/>
+          <w:lang w:eastAsia="en-US"/>
+        </w:rPr>
+        <w:t>número</w:t>
+      </w:r>
+      <w:r>
+        <w:rPr>
+          <w:rFonts w:asciiTheme="minorHAnsi" w:eastAsiaTheme="minorHAnsi" w:hAnsiTheme="minorHAnsi" w:cstheme="minorBidi"/>
+          <w:lang w:eastAsia="en-US"/>
+        </w:rPr>
+        <w:t xml:space="preserve"> de sesiones totales en la </w:t>
+      </w:r>
+      <w:r>
+        <w:rPr>
+          <w:rFonts w:asciiTheme="minorHAnsi" w:eastAsiaTheme="minorHAnsi" w:hAnsiTheme="minorHAnsi" w:cstheme="minorBidi"/>
+          <w:lang w:eastAsia="en-US"/>
+        </w:rPr>
+        <w:t>colección</w:t>
+      </w:r>
+      <w:r>
+        <w:rPr>
+          <w:rFonts w:asciiTheme="minorHAnsi" w:eastAsiaTheme="minorHAnsi" w:hAnsiTheme="minorHAnsi" w:cstheme="minorBidi"/>
+          <w:lang w:eastAsia="en-US"/>
+        </w:rPr>
+        <w:t>. La salida mostrará para cada persona (</w:t>
+      </w:r>
+      <w:r>
+        <w:rPr>
+          <w:rFonts w:asciiTheme="minorHAnsi" w:eastAsiaTheme="minorHAnsi" w:hAnsiTheme="minorHAnsi" w:cstheme="minorBidi"/>
+          <w:lang w:eastAsia="en-US"/>
+        </w:rPr>
+        <w:t>sólo</w:t>
+      </w:r>
+      <w:r>
+        <w:rPr>
+          <w:rFonts w:asciiTheme="minorHAnsi" w:eastAsiaTheme="minorHAnsi" w:hAnsiTheme="minorHAnsi" w:cstheme="minorBidi"/>
+          <w:lang w:eastAsia="en-US"/>
+        </w:rPr>
+        <w:t xml:space="preserve"> 1) un “_id” conteniendo el nombre de la persona y un campo “total” con el </w:t>
+      </w:r>
+      <w:r>
+        <w:rPr>
+          <w:rFonts w:asciiTheme="minorHAnsi" w:eastAsiaTheme="minorHAnsi" w:hAnsiTheme="minorHAnsi" w:cstheme="minorBidi"/>
+          <w:lang w:eastAsia="en-US"/>
+        </w:rPr>
+        <w:t>número</w:t>
+      </w:r>
+      <w:r>
+        <w:rPr>
+          <w:rFonts w:asciiTheme="minorHAnsi" w:eastAsiaTheme="minorHAnsi" w:hAnsiTheme="minorHAnsi" w:cstheme="minorBidi"/>
+          <w:lang w:eastAsia="en-US"/>
+        </w:rPr>
+        <w:t xml:space="preserve"> de sesiones totales. </w:t>
+      </w:r>
+    </w:p>
+    <w:p>
+      <w:pPr>
+        <w:pStyle w:val="NormalWeb"/>
+        <w:numPr>
+          <w:ilvl w:val="0"/>
+          <w:numId w:val="18"/>
+        </w:numPr>
+        <w:jc w:val="both"/>
+        <w:rPr>
+          <w:rFonts w:asciiTheme="minorHAnsi" w:eastAsiaTheme="minorHAnsi" w:hAnsiTheme="minorHAnsi" w:cstheme="minorBidi"/>
+          <w:lang w:eastAsia="en-US"/>
+        </w:rPr>
+      </w:pPr>
+      <w:r>
+        <w:rPr>
+          <w:rFonts w:asciiTheme="minorHAnsi" w:eastAsiaTheme="minorHAnsi" w:hAnsiTheme="minorHAnsi" w:cstheme="minorBidi"/>
+          <w:lang w:eastAsia="en-US"/>
+        </w:rPr>
+        <w:t>Agregación</w:t>
+      </w:r>
+      <w:r>
+        <w:rPr>
+          <w:rFonts w:asciiTheme="minorHAnsi" w:eastAsiaTheme="minorHAnsi" w:hAnsiTheme="minorHAnsi" w:cstheme="minorBidi"/>
+          <w:lang w:eastAsia="en-US"/>
+        </w:rPr>
+        <w:t xml:space="preserve"> 3: Para cada persona indicar el </w:t>
+      </w:r>
+      <w:r>
+        <w:rPr>
+          <w:rFonts w:asciiTheme="minorHAnsi" w:eastAsiaTheme="minorHAnsi" w:hAnsiTheme="minorHAnsi" w:cstheme="minorBidi"/>
+          <w:lang w:eastAsia="en-US"/>
+        </w:rPr>
+        <w:t>numero</w:t>
+      </w:r>
+      <w:r>
+        <w:rPr>
+          <w:rFonts w:asciiTheme="minorHAnsi" w:eastAsiaTheme="minorHAnsi" w:hAnsiTheme="minorHAnsi" w:cstheme="minorBidi"/>
+          <w:lang w:eastAsia="en-US"/>
+        </w:rPr>
+        <w:t xml:space="preserve"> de URLs visitadas durante </w:t>
+      </w:r>
+      <w:r>
+        <w:rPr>
+          <w:rFonts w:asciiTheme="minorHAnsi" w:eastAsiaTheme="minorHAnsi" w:hAnsiTheme="minorHAnsi" w:cstheme="minorBidi"/>
+          <w:lang w:eastAsia="en-US"/>
+        </w:rPr>
+        <w:t>más</w:t>
+      </w:r>
+      <w:r>
+        <w:rPr>
+          <w:rFonts w:asciiTheme="minorHAnsi" w:eastAsiaTheme="minorHAnsi" w:hAnsiTheme="minorHAnsi" w:cstheme="minorBidi"/>
+          <w:lang w:eastAsia="en-US"/>
+        </w:rPr>
+        <w:t xml:space="preserve"> de 100 segundos (se cuentan las repeticiones). La salida mostrará para cada persona un “_id” conteniendo el nombre de la persona y un campo “num” con el </w:t>
+      </w:r>
+      <w:r>
+        <w:rPr>
+          <w:rFonts w:asciiTheme="minorHAnsi" w:eastAsiaTheme="minorHAnsi" w:hAnsiTheme="minorHAnsi" w:cstheme="minorBidi"/>
+          <w:lang w:eastAsia="en-US"/>
+        </w:rPr>
+        <w:t>número</w:t>
+      </w:r>
+      <w:r>
+        <w:rPr>
+          <w:rFonts w:asciiTheme="minorHAnsi" w:eastAsiaTheme="minorHAnsi" w:hAnsiTheme="minorHAnsi" w:cstheme="minorBidi"/>
+          <w:lang w:eastAsia="en-US"/>
+        </w:rPr>
+        <w:t xml:space="preserve"> de URLs. Pista: utilizar la </w:t>
+      </w:r>
+      <w:r>
+        <w:rPr>
+          <w:rFonts w:asciiTheme="minorHAnsi" w:eastAsiaTheme="minorHAnsi" w:hAnsiTheme="minorHAnsi" w:cstheme="minorBidi"/>
+          <w:lang w:eastAsia="en-US"/>
+        </w:rPr>
+        <w:t>opción</w:t>
+      </w:r>
+      <w:r>
+        <w:rPr>
+          <w:rFonts w:asciiTheme="minorHAnsi" w:eastAsiaTheme="minorHAnsi" w:hAnsiTheme="minorHAnsi" w:cstheme="minorBidi"/>
+          <w:lang w:eastAsia="en-US"/>
+        </w:rPr>
+        <w:t xml:space="preserve"> $unwind de aggregate. </w:t>
+      </w:r>
+    </w:p>
+    <w:p>
+      <w:pPr>
+        <w:pStyle w:val="NormalWeb"/>
+        <w:numPr>
+          <w:ilvl w:val="0"/>
+          <w:numId w:val="19"/>
+        </w:numPr>
+        <w:jc w:val="both"/>
+        <w:rPr>
+          <w:rFonts w:asciiTheme="minorHAnsi" w:eastAsiaTheme="minorHAnsi" w:hAnsiTheme="minorHAnsi" w:cstheme="minorBidi"/>
+          <w:lang w:eastAsia="en-US"/>
+        </w:rPr>
+      </w:pPr>
+      <w:r>
+        <w:rPr>
+          <w:rFonts w:asciiTheme="minorHAnsi" w:eastAsiaTheme="minorHAnsi" w:hAnsiTheme="minorHAnsi" w:cstheme="minorBidi"/>
+          <w:lang w:eastAsia="en-US"/>
+        </w:rPr>
+        <w:lastRenderedPageBreak/>
+        <w:t>Agregación</w:t>
+      </w:r>
+      <w:r>
+        <w:rPr>
+          <w:rFonts w:asciiTheme="minorHAnsi" w:eastAsiaTheme="minorHAnsi" w:hAnsiTheme="minorHAnsi" w:cstheme="minorBidi"/>
+          <w:lang w:eastAsia="en-US"/>
+        </w:rPr>
+        <w:t xml:space="preserve"> 4: Nombre de la persona que visita </w:t>
+      </w:r>
+      <w:r>
+        <w:rPr>
+          <w:rFonts w:asciiTheme="minorHAnsi" w:eastAsiaTheme="minorHAnsi" w:hAnsiTheme="minorHAnsi" w:cstheme="minorBidi"/>
+          <w:lang w:eastAsia="en-US"/>
+        </w:rPr>
+        <w:t>más</w:t>
+      </w:r>
+      <w:r>
+        <w:rPr>
+          <w:rFonts w:asciiTheme="minorHAnsi" w:eastAsiaTheme="minorHAnsi" w:hAnsiTheme="minorHAnsi" w:cstheme="minorBidi"/>
+          <w:lang w:eastAsia="en-US"/>
+        </w:rPr>
+        <w:t xml:space="preserve"> </w:t>
+      </w:r>
+      <w:r>
+        <w:rPr>
+          <w:rFonts w:asciiTheme="minorHAnsi" w:eastAsiaTheme="minorHAnsi" w:hAnsiTheme="minorHAnsi" w:cstheme="minorBidi"/>
+          <w:lang w:eastAsia="en-US"/>
+        </w:rPr>
+        <w:t>páginas</w:t>
+      </w:r>
+      <w:r>
+        <w:rPr>
+          <w:rFonts w:asciiTheme="minorHAnsi" w:eastAsiaTheme="minorHAnsi" w:hAnsiTheme="minorHAnsi" w:cstheme="minorBidi"/>
+          <w:lang w:eastAsia="en-US"/>
+        </w:rPr>
+        <w:t xml:space="preserve"> de media por </w:t>
+      </w:r>
+      <w:r>
+        <w:rPr>
+          <w:rFonts w:asciiTheme="minorHAnsi" w:eastAsiaTheme="minorHAnsi" w:hAnsiTheme="minorHAnsi" w:cstheme="minorBidi"/>
+          <w:lang w:eastAsia="en-US"/>
+        </w:rPr>
+        <w:t>sesión</w:t>
+      </w:r>
+      <w:r>
+        <w:rPr>
+          <w:rFonts w:asciiTheme="minorHAnsi" w:eastAsiaTheme="minorHAnsi" w:hAnsiTheme="minorHAnsi" w:cstheme="minorBidi"/>
+          <w:lang w:eastAsia="en-US"/>
+        </w:rPr>
+        <w:t xml:space="preserve">. La salida mostrará un “_id” conteniendo el nombre de la persona y un campo “media” con el valor de la media de </w:t>
+      </w:r>
+      <w:r>
+        <w:rPr>
+          <w:rFonts w:asciiTheme="minorHAnsi" w:eastAsiaTheme="minorHAnsi" w:hAnsiTheme="minorHAnsi" w:cstheme="minorBidi"/>
+          <w:lang w:eastAsia="en-US"/>
+        </w:rPr>
+        <w:t>páginas</w:t>
+      </w:r>
+      <w:r>
+        <w:rPr>
+          <w:rFonts w:asciiTheme="minorHAnsi" w:eastAsiaTheme="minorHAnsi" w:hAnsiTheme="minorHAnsi" w:cstheme="minorBidi"/>
+          <w:lang w:eastAsia="en-US"/>
+        </w:rPr>
+        <w:t xml:space="preserve"> visitadas. Pistas: calcular el </w:t>
+      </w:r>
+      <w:r>
+        <w:rPr>
+          <w:rFonts w:asciiTheme="minorHAnsi" w:eastAsiaTheme="minorHAnsi" w:hAnsiTheme="minorHAnsi" w:cstheme="minorBidi"/>
+          <w:lang w:eastAsia="en-US"/>
+        </w:rPr>
+        <w:t>número</w:t>
+      </w:r>
+      <w:r>
+        <w:rPr>
+          <w:rFonts w:asciiTheme="minorHAnsi" w:eastAsiaTheme="minorHAnsi" w:hAnsiTheme="minorHAnsi" w:cstheme="minorBidi"/>
+          <w:lang w:eastAsia="en-US"/>
+        </w:rPr>
+        <w:t xml:space="preserve"> de URLs para cada </w:t>
+      </w:r>
+      <w:r>
+        <w:rPr>
+          <w:rFonts w:asciiTheme="minorHAnsi" w:eastAsiaTheme="minorHAnsi" w:hAnsiTheme="minorHAnsi" w:cstheme="minorBidi"/>
+          <w:lang w:eastAsia="en-US"/>
+        </w:rPr>
+        <w:t>sesión</w:t>
+      </w:r>
+      <w:r>
+        <w:rPr>
+          <w:rFonts w:asciiTheme="minorHAnsi" w:eastAsiaTheme="minorHAnsi" w:hAnsiTheme="minorHAnsi" w:cstheme="minorBidi"/>
+          <w:lang w:eastAsia="en-US"/>
+        </w:rPr>
+        <w:t xml:space="preserve"> y luego calcular la media de ese dato para cada persona / No hace falta utilizar $unwind. </w:t>
+      </w:r>
+    </w:p>
+    <w:p>
+      <w:pPr>
+        <w:pStyle w:val="NormalWeb"/>
+        <w:numPr>
+          <w:ilvl w:val="0"/>
+          <w:numId w:val="19"/>
+        </w:numPr>
+        <w:jc w:val="both"/>
+        <w:rPr>
+          <w:rFonts w:asciiTheme="minorHAnsi" w:eastAsiaTheme="minorHAnsi" w:hAnsiTheme="minorHAnsi" w:cstheme="minorBidi"/>
+          <w:lang w:eastAsia="en-US"/>
+        </w:rPr>
+      </w:pPr>
+      <w:r>
+        <w:rPr>
+          <w:rFonts w:asciiTheme="minorHAnsi" w:eastAsiaTheme="minorHAnsi" w:hAnsiTheme="minorHAnsi" w:cstheme="minorBidi"/>
+          <w:lang w:eastAsia="en-US"/>
+        </w:rPr>
+        <w:t>Agregación</w:t>
+      </w:r>
+      <w:r>
+        <w:rPr>
+          <w:rFonts w:asciiTheme="minorHAnsi" w:eastAsiaTheme="minorHAnsi" w:hAnsiTheme="minorHAnsi" w:cstheme="minorBidi"/>
+          <w:lang w:eastAsia="en-US"/>
+        </w:rPr>
+        <w:t xml:space="preserve"> 5: Calcular el total de sesiones con el navegador “Explorer” en 2016. La salida mostrará el “_id” conteniendo el </w:t>
+      </w:r>
+      <w:r>
+        <w:rPr>
+          <w:rFonts w:asciiTheme="minorHAnsi" w:eastAsiaTheme="minorHAnsi" w:hAnsiTheme="minorHAnsi" w:cstheme="minorBidi"/>
+          <w:lang w:eastAsia="en-US"/>
+        </w:rPr>
+        <w:t>año</w:t>
+      </w:r>
+      <w:r>
+        <w:rPr>
+          <w:rFonts w:asciiTheme="minorHAnsi" w:eastAsiaTheme="minorHAnsi" w:hAnsiTheme="minorHAnsi" w:cstheme="minorBidi"/>
+          <w:lang w:eastAsia="en-US"/>
+        </w:rPr>
+        <w:t xml:space="preserve"> (2016) y un campo “total” con el </w:t>
+      </w:r>
+      <w:r>
+        <w:rPr>
+          <w:rFonts w:asciiTheme="minorHAnsi" w:eastAsiaTheme="minorHAnsi" w:hAnsiTheme="minorHAnsi" w:cstheme="minorBidi"/>
+          <w:lang w:eastAsia="en-US"/>
+        </w:rPr>
+        <w:t>número</w:t>
+      </w:r>
+      <w:r>
+        <w:rPr>
+          <w:rFonts w:asciiTheme="minorHAnsi" w:eastAsiaTheme="minorHAnsi" w:hAnsiTheme="minorHAnsi" w:cstheme="minorBidi"/>
+          <w:lang w:eastAsia="en-US"/>
+        </w:rPr>
+        <w:t xml:space="preserve"> total de sesiones. Pista: para obtener el </w:t>
+      </w:r>
+      <w:r>
+        <w:rPr>
+          <w:rFonts w:asciiTheme="minorHAnsi" w:eastAsiaTheme="minorHAnsi" w:hAnsiTheme="minorHAnsi" w:cstheme="minorBidi"/>
+          <w:lang w:eastAsia="en-US"/>
+        </w:rPr>
+        <w:t>año</w:t>
+      </w:r>
+      <w:r>
+        <w:rPr>
+          <w:rFonts w:asciiTheme="minorHAnsi" w:eastAsiaTheme="minorHAnsi" w:hAnsiTheme="minorHAnsi" w:cstheme="minorBidi"/>
+          <w:lang w:eastAsia="en-US"/>
+        </w:rPr>
+        <w:t xml:space="preserve"> de una fecha se puede utilizar {$year:”$fecha”}. </w:t>
+      </w:r>
+    </w:p>
+    <w:p>
+      <w:pPr>
+        <w:pStyle w:val="NormalWeb"/>
+        <w:numPr>
+          <w:ilvl w:val="0"/>
+          <w:numId w:val="19"/>
+        </w:numPr>
+        <w:jc w:val="both"/>
+        <w:rPr>
+          <w:rFonts w:asciiTheme="minorHAnsi" w:eastAsiaTheme="minorHAnsi" w:hAnsiTheme="minorHAnsi" w:cstheme="minorBidi"/>
+          <w:lang w:eastAsia="en-US"/>
+        </w:rPr>
+      </w:pPr>
+      <w:r>
+        <w:rPr>
+          <w:rFonts w:asciiTheme="minorHAnsi" w:eastAsiaTheme="minorHAnsi" w:hAnsiTheme="minorHAnsi" w:cstheme="minorBidi"/>
+          <w:lang w:eastAsia="en-US"/>
+        </w:rPr>
+        <w:t>Agregación</w:t>
+      </w:r>
+      <w:r>
+        <w:rPr>
+          <w:rFonts w:asciiTheme="minorHAnsi" w:eastAsiaTheme="minorHAnsi" w:hAnsiTheme="minorHAnsi" w:cstheme="minorBidi"/>
+          <w:lang w:eastAsia="en-US"/>
+        </w:rPr>
+        <w:t xml:space="preserve"> 6: Para cada persona calcular el tiempo acumulado de todas las URLs visitadas, en minutos. La salida mostrará un campo “nombre” con el nombre de la persona, y un campo “tiempomin” con el tiempo acumulado. La salida </w:t>
+      </w:r>
+      <w:r>
+        <w:rPr>
+          <w:rFonts w:asciiTheme="minorHAnsi" w:eastAsiaTheme="minorHAnsi" w:hAnsiTheme="minorHAnsi" w:cstheme="minorBidi"/>
+          <w:lang w:eastAsia="en-US"/>
+        </w:rPr>
+        <w:t>estará</w:t>
+      </w:r>
+      <w:r>
+        <w:rPr>
+          <w:rFonts w:asciiTheme="minorHAnsi" w:eastAsiaTheme="minorHAnsi" w:hAnsiTheme="minorHAnsi" w:cstheme="minorBidi"/>
+          <w:lang w:eastAsia="en-US"/>
+        </w:rPr>
+        <w:t xml:space="preserve">́ ordenada </w:t>
+      </w:r>
+      <w:r>
+        <w:rPr>
+          <w:rFonts w:asciiTheme="minorHAnsi" w:eastAsiaTheme="minorHAnsi" w:hAnsiTheme="minorHAnsi" w:cstheme="minorBidi"/>
+          <w:lang w:eastAsia="en-US"/>
+        </w:rPr>
+        <w:t>alfabéticamente</w:t>
+      </w:r>
+      <w:r>
+        <w:rPr>
+          <w:rFonts w:asciiTheme="minorHAnsi" w:eastAsiaTheme="minorHAnsi" w:hAnsiTheme="minorHAnsi" w:cstheme="minorBidi"/>
+          <w:lang w:eastAsia="en-US"/>
+        </w:rPr>
+        <w:t xml:space="preserve"> por los nombres de los usuarios. Pista: utilizar la </w:t>
+      </w:r>
+      <w:r>
+        <w:rPr>
+          <w:rFonts w:asciiTheme="minorHAnsi" w:eastAsiaTheme="minorHAnsi" w:hAnsiTheme="minorHAnsi" w:cstheme="minorBidi"/>
+          <w:lang w:eastAsia="en-US"/>
+        </w:rPr>
+        <w:t>opción</w:t>
+      </w:r>
+      <w:r>
+        <w:rPr>
+          <w:rFonts w:asciiTheme="minorHAnsi" w:eastAsiaTheme="minorHAnsi" w:hAnsiTheme="minorHAnsi" w:cstheme="minorBidi"/>
+          <w:lang w:eastAsia="en-US"/>
+        </w:rPr>
+        <w:t xml:space="preserve"> $unwind de aggregate. </w:t>
+      </w:r>
+    </w:p>
+    <w:p>
+      <w:pPr>
+        <w:pStyle w:val="NormalWeb"/>
+        <w:numPr>
+          <w:ilvl w:val="0"/>
+          <w:numId w:val="19"/>
+        </w:numPr>
+        <w:jc w:val="both"/>
+        <w:rPr>
+          <w:rFonts w:asciiTheme="minorHAnsi" w:eastAsiaTheme="minorHAnsi" w:hAnsiTheme="minorHAnsi" w:cstheme="minorBidi"/>
+          <w:lang w:eastAsia="en-US"/>
+        </w:rPr>
+      </w:pPr>
+      <w:r>
+        <w:rPr>
+          <w:rFonts w:asciiTheme="minorHAnsi" w:eastAsiaTheme="minorHAnsi" w:hAnsiTheme="minorHAnsi" w:cstheme="minorBidi"/>
+          <w:lang w:eastAsia="en-US"/>
+        </w:rPr>
+        <w:t>Agregación</w:t>
+      </w:r>
+      <w:r>
+        <w:rPr>
+          <w:rFonts w:asciiTheme="minorHAnsi" w:eastAsiaTheme="minorHAnsi" w:hAnsiTheme="minorHAnsi" w:cstheme="minorBidi"/>
+          <w:lang w:eastAsia="en-US"/>
+        </w:rPr>
+        <w:t xml:space="preserve"> 7: Obtener el nombre de las personas que han visitado alguna </w:t>
+      </w:r>
+      <w:r>
+        <w:rPr>
+          <w:rFonts w:asciiTheme="minorHAnsi" w:eastAsiaTheme="minorHAnsi" w:hAnsiTheme="minorHAnsi" w:cstheme="minorBidi"/>
+          <w:lang w:eastAsia="en-US"/>
+        </w:rPr>
+        <w:t>página</w:t>
+      </w:r>
+      <w:r>
+        <w:rPr>
+          <w:rFonts w:asciiTheme="minorHAnsi" w:eastAsiaTheme="minorHAnsi" w:hAnsiTheme="minorHAnsi" w:cstheme="minorBidi"/>
+          <w:lang w:eastAsia="en-US"/>
+        </w:rPr>
+        <w:t xml:space="preserve"> que comience por “https”. La salida mostrará para cada persona </w:t>
+      </w:r>
+      <w:r>
+        <w:rPr>
+          <w:rFonts w:asciiTheme="minorHAnsi" w:eastAsiaTheme="minorHAnsi" w:hAnsiTheme="minorHAnsi" w:cstheme="minorBidi"/>
+          <w:lang w:eastAsia="en-US"/>
+        </w:rPr>
+        <w:t>únicamente</w:t>
+      </w:r>
+      <w:r>
+        <w:rPr>
+          <w:rFonts w:asciiTheme="minorHAnsi" w:eastAsiaTheme="minorHAnsi" w:hAnsiTheme="minorHAnsi" w:cstheme="minorBidi"/>
+          <w:lang w:eastAsia="en-US"/>
+        </w:rPr>
+        <w:t xml:space="preserve"> el campo “nombre” que </w:t>
+      </w:r>
+      <w:r>
+        <w:rPr>
+          <w:rFonts w:asciiTheme="minorHAnsi" w:eastAsiaTheme="minorHAnsi" w:hAnsiTheme="minorHAnsi" w:cstheme="minorBidi"/>
+          <w:lang w:eastAsia="en-US"/>
+        </w:rPr>
+        <w:t>contendrá</w:t>
+      </w:r>
+      <w:r>
+        <w:rPr>
+          <w:rFonts w:asciiTheme="minorHAnsi" w:eastAsiaTheme="minorHAnsi" w:hAnsiTheme="minorHAnsi" w:cstheme="minorBidi"/>
+          <w:lang w:eastAsia="en-US"/>
+        </w:rPr>
+        <w:t xml:space="preserve"> su nombre. Pista: utilizar el operador de </w:t>
+      </w:r>
+      <w:r>
+        <w:rPr>
+          <w:rFonts w:asciiTheme="minorHAnsi" w:eastAsiaTheme="minorHAnsi" w:hAnsiTheme="minorHAnsi" w:cstheme="minorBidi"/>
+          <w:lang w:eastAsia="en-US"/>
+        </w:rPr>
+        <w:t>proyección</w:t>
+      </w:r>
+      <w:r>
+        <w:rPr>
+          <w:rFonts w:asciiTheme="minorHAnsi" w:eastAsiaTheme="minorHAnsi" w:hAnsiTheme="minorHAnsi" w:cstheme="minorBidi"/>
+          <w:lang w:eastAsia="en-US"/>
+        </w:rPr>
+        <w:t xml:space="preserve"> $substr.</w:t>
+      </w:r>
+    </w:p>
+    <w:p>
+      <w:pPr>
+        <w:pStyle w:val="Prrafodelista"/>
+        <w:ind w:firstLine="0"/>
+        <w:mirrorIndents/>
+        <w:jc w:val="both"/>
+      </w:pPr>
+      <w:r>
+        <w:t xml:space="preserve">El código necesario para las </w:t>
+      </w:r>
+      <w:r>
+        <w:t>consultas y agregaciones</w:t>
+      </w:r>
+      <w:r>
+        <w:t xml:space="preserve"> se encuentra en el notebook correspondiente al ejercicio </w:t>
+      </w:r>
+      <w:r>
+        <w:t>2</w:t>
+      </w:r>
+      <w:r>
+        <w:t xml:space="preserve"> (ejercicio_</w:t>
+      </w:r>
+      <w:proofErr w:type="gramStart"/>
+      <w:r>
+        <w:t>2</w:t>
+      </w:r>
+      <w:r>
+        <w:t>.ipynb</w:t>
+      </w:r>
+      <w:proofErr w:type="gramEnd"/>
+      <w:r>
+        <w:t>)</w:t>
       </w:r>
       <w:r>
         <w:t>.</w:t>
@@ -6095,6 +7134,155 @@
     </w:lvl>
   </w:abstractNum>
   <w:abstractNum w:abstractNumId="6" w15:restartNumberingAfterBreak="0">
+    <w:nsid w:val="38D61D9A"/>
+    <w:multiLevelType w:val="multilevel"/>
+    <w:tmpl w:val="95EA9540"/>
+    <w:lvl w:ilvl="0">
+      <w:start w:val="1"/>
+      <w:numFmt w:val="bullet"/>
+      <w:lvlText w:val=""/>
+      <w:lvlJc w:val="left"/>
+      <w:pPr>
+        <w:tabs>
+          <w:tab w:val="num" w:pos="720"/>
+        </w:tabs>
+        <w:ind w:left="720" w:hanging="360"/>
+      </w:pPr>
+      <w:rPr>
+        <w:rFonts w:ascii="Symbol" w:hAnsi="Symbol" w:hint="default"/>
+        <w:sz w:val="20"/>
+      </w:rPr>
+    </w:lvl>
+    <w:lvl w:ilvl="1" w:tentative="1">
+      <w:start w:val="1"/>
+      <w:numFmt w:val="bullet"/>
+      <w:lvlText w:val=""/>
+      <w:lvlJc w:val="left"/>
+      <w:pPr>
+        <w:tabs>
+          <w:tab w:val="num" w:pos="1440"/>
+        </w:tabs>
+        <w:ind w:left="1440" w:hanging="360"/>
+      </w:pPr>
+      <w:rPr>
+        <w:rFonts w:ascii="Symbol" w:hAnsi="Symbol" w:hint="default"/>
+        <w:sz w:val="20"/>
+      </w:rPr>
+    </w:lvl>
+    <w:lvl w:ilvl="2" w:tentative="1">
+      <w:start w:val="1"/>
+      <w:numFmt w:val="bullet"/>
+      <w:lvlText w:val=""/>
+      <w:lvlJc w:val="left"/>
+      <w:pPr>
+        <w:tabs>
+          <w:tab w:val="num" w:pos="2160"/>
+        </w:tabs>
+        <w:ind w:left="2160" w:hanging="360"/>
+      </w:pPr>
+      <w:rPr>
+        <w:rFonts w:ascii="Symbol" w:hAnsi="Symbol" w:hint="default"/>
+        <w:sz w:val="20"/>
+      </w:rPr>
+    </w:lvl>
+    <w:lvl w:ilvl="3" w:tentative="1">
+      <w:start w:val="1"/>
+      <w:numFmt w:val="bullet"/>
+      <w:lvlText w:val=""/>
+      <w:lvlJc w:val="left"/>
+      <w:pPr>
+        <w:tabs>
+          <w:tab w:val="num" w:pos="2880"/>
+        </w:tabs>
+        <w:ind w:left="2880" w:hanging="360"/>
+      </w:pPr>
+      <w:rPr>
+        <w:rFonts w:ascii="Symbol" w:hAnsi="Symbol" w:hint="default"/>
+        <w:sz w:val="20"/>
+      </w:rPr>
+    </w:lvl>
+    <w:lvl w:ilvl="4" w:tentative="1">
+      <w:start w:val="1"/>
+      <w:numFmt w:val="bullet"/>
+      <w:lvlText w:val=""/>
+      <w:lvlJc w:val="left"/>
+      <w:pPr>
+        <w:tabs>
+          <w:tab w:val="num" w:pos="3600"/>
+        </w:tabs>
+        <w:ind w:left="3600" w:hanging="360"/>
+      </w:pPr>
+      <w:rPr>
+        <w:rFonts w:ascii="Symbol" w:hAnsi="Symbol" w:hint="default"/>
+        <w:sz w:val="20"/>
+      </w:rPr>
+    </w:lvl>
+    <w:lvl w:ilvl="5" w:tentative="1">
+      <w:start w:val="1"/>
+      <w:numFmt w:val="bullet"/>
+      <w:lvlText w:val=""/>
+      <w:lvlJc w:val="left"/>
+      <w:pPr>
+        <w:tabs>
+          <w:tab w:val="num" w:pos="4320"/>
+        </w:tabs>
+        <w:ind w:left="4320" w:hanging="360"/>
+      </w:pPr>
+      <w:rPr>
+        <w:rFonts w:ascii="Symbol" w:hAnsi="Symbol" w:hint="default"/>
+        <w:sz w:val="20"/>
+      </w:rPr>
+    </w:lvl>
+    <w:lvl w:ilvl="6" w:tentative="1">
+      <w:start w:val="1"/>
+      <w:numFmt w:val="bullet"/>
+      <w:lvlText w:val=""/>
+      <w:lvlJc w:val="left"/>
+      <w:pPr>
+        <w:tabs>
+          <w:tab w:val="num" w:pos="5040"/>
+        </w:tabs>
+        <w:ind w:left="5040" w:hanging="360"/>
+      </w:pPr>
+      <w:rPr>
+        <w:rFonts w:ascii="Symbol" w:hAnsi="Symbol" w:hint="default"/>
+        <w:sz w:val="20"/>
+      </w:rPr>
+    </w:lvl>
+    <w:lvl w:ilvl="7" w:tentative="1">
+      <w:start w:val="1"/>
+      <w:numFmt w:val="bullet"/>
+      <w:lvlText w:val=""/>
+      <w:lvlJc w:val="left"/>
+      <w:pPr>
+        <w:tabs>
+          <w:tab w:val="num" w:pos="5760"/>
+        </w:tabs>
+        <w:ind w:left="5760" w:hanging="360"/>
+      </w:pPr>
+      <w:rPr>
+        <w:rFonts w:ascii="Symbol" w:hAnsi="Symbol" w:hint="default"/>
+        <w:sz w:val="20"/>
+      </w:rPr>
+    </w:lvl>
+    <w:lvl w:ilvl="8" w:tentative="1">
+      <w:start w:val="1"/>
+      <w:numFmt w:val="bullet"/>
+      <w:lvlText w:val=""/>
+      <w:lvlJc w:val="left"/>
+      <w:pPr>
+        <w:tabs>
+          <w:tab w:val="num" w:pos="6480"/>
+        </w:tabs>
+        <w:ind w:left="6480" w:hanging="360"/>
+      </w:pPr>
+      <w:rPr>
+        <w:rFonts w:ascii="Symbol" w:hAnsi="Symbol" w:hint="default"/>
+        <w:sz w:val="20"/>
+      </w:rPr>
+    </w:lvl>
+  </w:abstractNum>
+  <w:abstractNum w:abstractNumId="7" w15:restartNumberingAfterBreak="0">
     <w:nsid w:val="439741F2"/>
     <w:multiLevelType w:val="hybridMultilevel"/>
     <w:tmpl w:val="423EA168"/>
@@ -6207,7 +7395,7 @@
       </w:rPr>
     </w:lvl>
   </w:abstractNum>
-  <w:abstractNum w:abstractNumId="7" w15:restartNumberingAfterBreak="0">
+  <w:abstractNum w:abstractNumId="8" w15:restartNumberingAfterBreak="0">
     <w:nsid w:val="45D00F9A"/>
     <w:multiLevelType w:val="multilevel"/>
     <w:tmpl w:val="F2567C80"/>
@@ -6299,7 +7487,269 @@
       </w:pPr>
     </w:lvl>
   </w:abstractNum>
-  <w:abstractNum w:abstractNumId="8" w15:restartNumberingAfterBreak="0">
+  <w:abstractNum w:abstractNumId="9" w15:restartNumberingAfterBreak="0">
+    <w:nsid w:val="48B054E4"/>
+    <w:multiLevelType w:val="multilevel"/>
+    <w:tmpl w:val="F926A8FE"/>
+    <w:lvl w:ilvl="0">
+      <w:start w:val="1"/>
+      <w:numFmt w:val="decimal"/>
+      <w:lvlText w:val="%1."/>
+      <w:lvlJc w:val="left"/>
+      <w:pPr>
+        <w:tabs>
+          <w:tab w:val="num" w:pos="720"/>
+        </w:tabs>
+        <w:ind w:left="720" w:hanging="360"/>
+      </w:pPr>
+    </w:lvl>
+    <w:lvl w:ilvl="1" w:tentative="1">
+      <w:start w:val="1"/>
+      <w:numFmt w:val="decimal"/>
+      <w:lvlText w:val="%2."/>
+      <w:lvlJc w:val="left"/>
+      <w:pPr>
+        <w:tabs>
+          <w:tab w:val="num" w:pos="1440"/>
+        </w:tabs>
+        <w:ind w:left="1440" w:hanging="360"/>
+      </w:pPr>
+    </w:lvl>
+    <w:lvl w:ilvl="2" w:tentative="1">
+      <w:start w:val="1"/>
+      <w:numFmt w:val="decimal"/>
+      <w:lvlText w:val="%3."/>
+      <w:lvlJc w:val="left"/>
+      <w:pPr>
+        <w:tabs>
+          <w:tab w:val="num" w:pos="2160"/>
+        </w:tabs>
+        <w:ind w:left="2160" w:hanging="360"/>
+      </w:pPr>
+    </w:lvl>
+    <w:lvl w:ilvl="3" w:tentative="1">
+      <w:start w:val="1"/>
+      <w:numFmt w:val="decimal"/>
+      <w:lvlText w:val="%4."/>
+      <w:lvlJc w:val="left"/>
+      <w:pPr>
+        <w:tabs>
+          <w:tab w:val="num" w:pos="2880"/>
+        </w:tabs>
+        <w:ind w:left="2880" w:hanging="360"/>
+      </w:pPr>
+    </w:lvl>
+    <w:lvl w:ilvl="4" w:tentative="1">
+      <w:start w:val="1"/>
+      <w:numFmt w:val="decimal"/>
+      <w:lvlText w:val="%5."/>
+      <w:lvlJc w:val="left"/>
+      <w:pPr>
+        <w:tabs>
+          <w:tab w:val="num" w:pos="3600"/>
+        </w:tabs>
+        <w:ind w:left="3600" w:hanging="360"/>
+      </w:pPr>
+    </w:lvl>
+    <w:lvl w:ilvl="5" w:tentative="1">
+      <w:start w:val="1"/>
+      <w:numFmt w:val="decimal"/>
+      <w:lvlText w:val="%6."/>
+      <w:lvlJc w:val="left"/>
+      <w:pPr>
+        <w:tabs>
+          <w:tab w:val="num" w:pos="4320"/>
+        </w:tabs>
+        <w:ind w:left="4320" w:hanging="360"/>
+      </w:pPr>
+    </w:lvl>
+    <w:lvl w:ilvl="6" w:tentative="1">
+      <w:start w:val="1"/>
+      <w:numFmt w:val="decimal"/>
+      <w:lvlText w:val="%7."/>
+      <w:lvlJc w:val="left"/>
+      <w:pPr>
+        <w:tabs>
+          <w:tab w:val="num" w:pos="5040"/>
+        </w:tabs>
+        <w:ind w:left="5040" w:hanging="360"/>
+      </w:pPr>
+    </w:lvl>
+    <w:lvl w:ilvl="7" w:tentative="1">
+      <w:start w:val="1"/>
+      <w:numFmt w:val="decimal"/>
+      <w:lvlText w:val="%8."/>
+      <w:lvlJc w:val="left"/>
+      <w:pPr>
+        <w:tabs>
+          <w:tab w:val="num" w:pos="5760"/>
+        </w:tabs>
+        <w:ind w:left="5760" w:hanging="360"/>
+      </w:pPr>
+    </w:lvl>
+    <w:lvl w:ilvl="8" w:tentative="1">
+      <w:start w:val="1"/>
+      <w:numFmt w:val="decimal"/>
+      <w:lvlText w:val="%9."/>
+      <w:lvlJc w:val="left"/>
+      <w:pPr>
+        <w:tabs>
+          <w:tab w:val="num" w:pos="6480"/>
+        </w:tabs>
+        <w:ind w:left="6480" w:hanging="360"/>
+      </w:pPr>
+    </w:lvl>
+  </w:abstractNum>
+  <w:abstractNum w:abstractNumId="10" w15:restartNumberingAfterBreak="0">
+    <w:nsid w:val="4A3A4CF6"/>
+    <w:multiLevelType w:val="multilevel"/>
+    <w:tmpl w:val="9C3062EE"/>
+    <w:lvl w:ilvl="0">
+      <w:start w:val="1"/>
+      <w:numFmt w:val="bullet"/>
+      <w:lvlText w:val=""/>
+      <w:lvlJc w:val="left"/>
+      <w:pPr>
+        <w:tabs>
+          <w:tab w:val="num" w:pos="720"/>
+        </w:tabs>
+        <w:ind w:left="720" w:hanging="360"/>
+      </w:pPr>
+      <w:rPr>
+        <w:rFonts w:ascii="Symbol" w:hAnsi="Symbol" w:hint="default"/>
+        <w:sz w:val="20"/>
+      </w:rPr>
+    </w:lvl>
+    <w:lvl w:ilvl="1" w:tentative="1">
+      <w:start w:val="1"/>
+      <w:numFmt w:val="bullet"/>
+      <w:lvlText w:val=""/>
+      <w:lvlJc w:val="left"/>
+      <w:pPr>
+        <w:tabs>
+          <w:tab w:val="num" w:pos="1440"/>
+        </w:tabs>
+        <w:ind w:left="1440" w:hanging="360"/>
+      </w:pPr>
+      <w:rPr>
+        <w:rFonts w:ascii="Symbol" w:hAnsi="Symbol" w:hint="default"/>
+        <w:sz w:val="20"/>
+      </w:rPr>
+    </w:lvl>
+    <w:lvl w:ilvl="2" w:tentative="1">
+      <w:start w:val="1"/>
+      <w:numFmt w:val="bullet"/>
+      <w:lvlText w:val=""/>
+      <w:lvlJc w:val="left"/>
+      <w:pPr>
+        <w:tabs>
+          <w:tab w:val="num" w:pos="2160"/>
+        </w:tabs>
+        <w:ind w:left="2160" w:hanging="360"/>
+      </w:pPr>
+      <w:rPr>
+        <w:rFonts w:ascii="Symbol" w:hAnsi="Symbol" w:hint="default"/>
+        <w:sz w:val="20"/>
+      </w:rPr>
+    </w:lvl>
+    <w:lvl w:ilvl="3" w:tentative="1">
+      <w:start w:val="1"/>
+      <w:numFmt w:val="bullet"/>
+      <w:lvlText w:val=""/>
+      <w:lvlJc w:val="left"/>
+      <w:pPr>
+        <w:tabs>
+          <w:tab w:val="num" w:pos="2880"/>
+        </w:tabs>
+        <w:ind w:left="2880" w:hanging="360"/>
+      </w:pPr>
+      <w:rPr>
+        <w:rFonts w:ascii="Symbol" w:hAnsi="Symbol" w:hint="default"/>
+        <w:sz w:val="20"/>
+      </w:rPr>
+    </w:lvl>
+    <w:lvl w:ilvl="4" w:tentative="1">
+      <w:start w:val="1"/>
+      <w:numFmt w:val="bullet"/>
+      <w:lvlText w:val=""/>
+      <w:lvlJc w:val="left"/>
+      <w:pPr>
+        <w:tabs>
+          <w:tab w:val="num" w:pos="3600"/>
+        </w:tabs>
+        <w:ind w:left="3600" w:hanging="360"/>
+      </w:pPr>
+      <w:rPr>
+        <w:rFonts w:ascii="Symbol" w:hAnsi="Symbol" w:hint="default"/>
+        <w:sz w:val="20"/>
+      </w:rPr>
+    </w:lvl>
+    <w:lvl w:ilvl="5" w:tentative="1">
+      <w:start w:val="1"/>
+      <w:numFmt w:val="bullet"/>
+      <w:lvlText w:val=""/>
+      <w:lvlJc w:val="left"/>
+      <w:pPr>
+        <w:tabs>
+          <w:tab w:val="num" w:pos="4320"/>
+        </w:tabs>
+        <w:ind w:left="4320" w:hanging="360"/>
+      </w:pPr>
+      <w:rPr>
+        <w:rFonts w:ascii="Symbol" w:hAnsi="Symbol" w:hint="default"/>
+        <w:sz w:val="20"/>
+      </w:rPr>
+    </w:lvl>
+    <w:lvl w:ilvl="6" w:tentative="1">
+      <w:start w:val="1"/>
+      <w:numFmt w:val="bullet"/>
+      <w:lvlText w:val=""/>
+      <w:lvlJc w:val="left"/>
+      <w:pPr>
+        <w:tabs>
+          <w:tab w:val="num" w:pos="5040"/>
+        </w:tabs>
+        <w:ind w:left="5040" w:hanging="360"/>
+      </w:pPr>
+      <w:rPr>
+        <w:rFonts w:ascii="Symbol" w:hAnsi="Symbol" w:hint="default"/>
+        <w:sz w:val="20"/>
+      </w:rPr>
+    </w:lvl>
+    <w:lvl w:ilvl="7" w:tentative="1">
+      <w:start w:val="1"/>
+      <w:numFmt w:val="bullet"/>
+      <w:lvlText w:val=""/>
+      <w:lvlJc w:val="left"/>
+      <w:pPr>
+        <w:tabs>
+          <w:tab w:val="num" w:pos="5760"/>
+        </w:tabs>
+        <w:ind w:left="5760" w:hanging="360"/>
+      </w:pPr>
+      <w:rPr>
+        <w:rFonts w:ascii="Symbol" w:hAnsi="Symbol" w:hint="default"/>
+        <w:sz w:val="20"/>
+      </w:rPr>
+    </w:lvl>
+    <w:lvl w:ilvl="8" w:tentative="1">
+      <w:start w:val="1"/>
+      <w:numFmt w:val="bullet"/>
+      <w:lvlText w:val=""/>
+      <w:lvlJc w:val="left"/>
+      <w:pPr>
+        <w:tabs>
+          <w:tab w:val="num" w:pos="6480"/>
+        </w:tabs>
+        <w:ind w:left="6480" w:hanging="360"/>
+      </w:pPr>
+      <w:rPr>
+        <w:rFonts w:ascii="Symbol" w:hAnsi="Symbol" w:hint="default"/>
+        <w:sz w:val="20"/>
+      </w:rPr>
+    </w:lvl>
+  </w:abstractNum>
+  <w:abstractNum w:abstractNumId="11" w15:restartNumberingAfterBreak="0">
     <w:nsid w:val="4A7477B6"/>
     <w:multiLevelType w:val="hybridMultilevel"/>
     <w:tmpl w:val="3B581A28"/>
@@ -6388,7 +7838,7 @@
       </w:pPr>
     </w:lvl>
   </w:abstractNum>
-  <w:abstractNum w:abstractNumId="9" w15:restartNumberingAfterBreak="0">
+  <w:abstractNum w:abstractNumId="12" w15:restartNumberingAfterBreak="0">
     <w:nsid w:val="54CF58F2"/>
     <w:multiLevelType w:val="hybridMultilevel"/>
     <w:tmpl w:val="2BEEB74C"/>
@@ -6501,7 +7951,7 @@
       </w:rPr>
     </w:lvl>
   </w:abstractNum>
-  <w:abstractNum w:abstractNumId="10" w15:restartNumberingAfterBreak="0">
+  <w:abstractNum w:abstractNumId="13" w15:restartNumberingAfterBreak="0">
     <w:nsid w:val="576D30D2"/>
     <w:multiLevelType w:val="multilevel"/>
     <w:tmpl w:val="64407248"/>
@@ -6647,7 +8097,7 @@
       </w:rPr>
     </w:lvl>
   </w:abstractNum>
-  <w:abstractNum w:abstractNumId="11" w15:restartNumberingAfterBreak="0">
+  <w:abstractNum w:abstractNumId="14" w15:restartNumberingAfterBreak="0">
     <w:nsid w:val="603A6694"/>
     <w:multiLevelType w:val="hybridMultilevel"/>
     <w:tmpl w:val="6D002854"/>
@@ -6760,7 +8210,7 @@
       </w:rPr>
     </w:lvl>
   </w:abstractNum>
-  <w:abstractNum w:abstractNumId="12" w15:restartNumberingAfterBreak="0">
+  <w:abstractNum w:abstractNumId="15" w15:restartNumberingAfterBreak="0">
     <w:nsid w:val="63463735"/>
     <w:multiLevelType w:val="hybridMultilevel"/>
     <w:tmpl w:val="D470525A"/>
@@ -6849,7 +8299,7 @@
       </w:pPr>
     </w:lvl>
   </w:abstractNum>
-  <w:abstractNum w:abstractNumId="13" w15:restartNumberingAfterBreak="0">
+  <w:abstractNum w:abstractNumId="16" w15:restartNumberingAfterBreak="0">
     <w:nsid w:val="6346504F"/>
     <w:multiLevelType w:val="multilevel"/>
     <w:tmpl w:val="DE0E394E"/>
@@ -6938,7 +8388,7 @@
       </w:pPr>
     </w:lvl>
   </w:abstractNum>
-  <w:abstractNum w:abstractNumId="14" w15:restartNumberingAfterBreak="0">
+  <w:abstractNum w:abstractNumId="17" w15:restartNumberingAfterBreak="0">
     <w:nsid w:val="6E5B7503"/>
     <w:multiLevelType w:val="multilevel"/>
     <w:tmpl w:val="C8063BF0"/>
@@ -7024,7 +8474,7 @@
       </w:pPr>
     </w:lvl>
   </w:abstractNum>
-  <w:abstractNum w:abstractNumId="15" w15:restartNumberingAfterBreak="0">
+  <w:abstractNum w:abstractNumId="18" w15:restartNumberingAfterBreak="0">
     <w:nsid w:val="7CF513B3"/>
     <w:multiLevelType w:val="hybridMultilevel"/>
     <w:tmpl w:val="6492C64A"/>
@@ -7114,28 +8564,28 @@
     </w:lvl>
   </w:abstractNum>
   <w:num w:numId="1">
-    <w:abstractNumId w:val="8"/>
+    <w:abstractNumId w:val="11"/>
   </w:num>
   <w:num w:numId="2">
     <w:abstractNumId w:val="1"/>
   </w:num>
   <w:num w:numId="3">
+    <w:abstractNumId w:val="15"/>
+  </w:num>
+  <w:num w:numId="4">
     <w:abstractNumId w:val="12"/>
   </w:num>
-  <w:num w:numId="4">
-    <w:abstractNumId w:val="9"/>
-  </w:num>
   <w:num w:numId="5">
-    <w:abstractNumId w:val="15"/>
+    <w:abstractNumId w:val="18"/>
   </w:num>
   <w:num w:numId="6">
-    <w:abstractNumId w:val="7"/>
+    <w:abstractNumId w:val="8"/>
   </w:num>
   <w:num w:numId="7">
-    <w:abstractNumId w:val="11"/>
+    <w:abstractNumId w:val="14"/>
   </w:num>
   <w:num w:numId="8">
-    <w:abstractNumId w:val="6"/>
+    <w:abstractNumId w:val="7"/>
   </w:num>
   <w:num w:numId="9">
     <w:abstractNumId w:val="5"/>
@@ -7144,22 +8594,31 @@
     <w:abstractNumId w:val="2"/>
   </w:num>
   <w:num w:numId="11">
-    <w:abstractNumId w:val="14"/>
+    <w:abstractNumId w:val="17"/>
   </w:num>
   <w:num w:numId="12">
     <w:abstractNumId w:val="4"/>
   </w:num>
   <w:num w:numId="13">
-    <w:abstractNumId w:val="13"/>
+    <w:abstractNumId w:val="16"/>
   </w:num>
   <w:num w:numId="14">
-    <w:abstractNumId w:val="10"/>
+    <w:abstractNumId w:val="13"/>
   </w:num>
   <w:num w:numId="15">
     <w:abstractNumId w:val="0"/>
   </w:num>
   <w:num w:numId="16">
     <w:abstractNumId w:val="3"/>
+  </w:num>
+  <w:num w:numId="17">
+    <w:abstractNumId w:val="9"/>
+  </w:num>
+  <w:num w:numId="18">
+    <w:abstractNumId w:val="10"/>
+  </w:num>
+  <w:num w:numId="19">
+    <w:abstractNumId w:val="6"/>
   </w:num>
 </w:numbering>
 </file>

</xml_diff>